<commit_message>
Just check various results from sklearn
</commit_message>
<xml_diff>
--- a/Results/SKLEARN Training vs Validation Summary.docx
+++ b/Results/SKLEARN Training vs Validation Summary.docx
@@ -674,8 +674,6 @@
     <w:p>
       <w:pPr>
         <w:rPr>
-          <w:b/>
-          <w:bCs/>
           <w:sz w:val="22"/>
           <w:szCs w:val="22"/>
           <w:lang w:val="en-US"/>
@@ -683,588 +681,16 @@
       </w:pPr>
       <w:r>
         <w:rPr>
-          <w:b/>
-          <w:bCs/>
+          <w:noProof/>
           <w:sz w:val="22"/>
           <w:szCs w:val="22"/>
           <w:lang w:val="en-US"/>
         </w:rPr>
-        <w:t>Test 2:</w:t>
-      </w:r>
-    </w:p>
-    <w:p>
-      <w:pPr>
-        <w:shd w:val="clear" w:color="auto" w:fill="1E1E1E"/>
-        <w:spacing w:line="270" w:lineRule="atLeast"/>
-        <w:rPr>
-          <w:rFonts w:ascii="Menlo" w:eastAsia="Times New Roman" w:hAnsi="Menlo" w:cs="Menlo"/>
-          <w:color w:val="D4D4D4"/>
-          <w:sz w:val="16"/>
-          <w:szCs w:val="16"/>
-          <w:lang w:eastAsia="en-GB"/>
-        </w:rPr>
-      </w:pPr>
-      <w:proofErr w:type="spellStart"/>
-      <w:r>
-        <w:rPr>
-          <w:rFonts w:ascii="Menlo" w:eastAsia="Times New Roman" w:hAnsi="Menlo" w:cs="Menlo"/>
-          <w:color w:val="D4D4D4"/>
-          <w:sz w:val="16"/>
-          <w:szCs w:val="16"/>
-          <w:lang w:eastAsia="en-GB"/>
-        </w:rPr>
-        <w:t>clf_image</w:t>
-      </w:r>
-      <w:proofErr w:type="spellEnd"/>
-      <w:r>
-        <w:rPr>
-          <w:rFonts w:ascii="Menlo" w:eastAsia="Times New Roman" w:hAnsi="Menlo" w:cs="Menlo"/>
-          <w:color w:val="D4D4D4"/>
-          <w:sz w:val="16"/>
-          <w:szCs w:val="16"/>
-          <w:lang w:eastAsia="en-GB"/>
-        </w:rPr>
-        <w:t xml:space="preserve"> = </w:t>
-      </w:r>
-      <w:proofErr w:type="spellStart"/>
-      <w:r>
-        <w:rPr>
-          <w:rFonts w:ascii="Menlo" w:eastAsia="Times New Roman" w:hAnsi="Menlo" w:cs="Menlo"/>
-          <w:color w:val="D4D4D4"/>
-          <w:sz w:val="16"/>
-          <w:szCs w:val="16"/>
-          <w:lang w:eastAsia="en-GB"/>
-        </w:rPr>
-        <w:t>MLPClassifier</w:t>
-      </w:r>
-      <w:proofErr w:type="spellEnd"/>
-      <w:r>
-        <w:rPr>
-          <w:rFonts w:ascii="Menlo" w:eastAsia="Times New Roman" w:hAnsi="Menlo" w:cs="Menlo"/>
-          <w:color w:val="D4D4D4"/>
-          <w:sz w:val="16"/>
-          <w:szCs w:val="16"/>
-          <w:lang w:eastAsia="en-GB"/>
-        </w:rPr>
-        <w:t>(</w:t>
-      </w:r>
-      <w:r>
-        <w:rPr>
-          <w:rFonts w:ascii="Menlo" w:eastAsia="Times New Roman" w:hAnsi="Menlo" w:cs="Menlo"/>
-          <w:color w:val="9CDCFE"/>
-          <w:sz w:val="16"/>
-          <w:szCs w:val="16"/>
-          <w:lang w:eastAsia="en-GB"/>
-        </w:rPr>
-        <w:t>activation</w:t>
-      </w:r>
-      <w:r>
-        <w:rPr>
-          <w:rFonts w:ascii="Menlo" w:eastAsia="Times New Roman" w:hAnsi="Menlo" w:cs="Menlo"/>
-          <w:color w:val="D4D4D4"/>
-          <w:sz w:val="16"/>
-          <w:szCs w:val="16"/>
-          <w:lang w:eastAsia="en-GB"/>
-        </w:rPr>
-        <w:t xml:space="preserve"> = </w:t>
-      </w:r>
-      <w:r>
-        <w:rPr>
-          <w:rFonts w:ascii="Menlo" w:eastAsia="Times New Roman" w:hAnsi="Menlo" w:cs="Menlo"/>
-          <w:color w:val="CE9178"/>
-          <w:sz w:val="16"/>
-          <w:szCs w:val="16"/>
-          <w:lang w:eastAsia="en-GB"/>
-        </w:rPr>
-        <w:t>'</w:t>
-      </w:r>
-      <w:proofErr w:type="spellStart"/>
-      <w:r>
-        <w:rPr>
-          <w:rFonts w:ascii="Menlo" w:eastAsia="Times New Roman" w:hAnsi="Menlo" w:cs="Menlo"/>
-          <w:color w:val="CE9178"/>
-          <w:sz w:val="16"/>
-          <w:szCs w:val="16"/>
-          <w:lang w:eastAsia="en-GB"/>
-        </w:rPr>
-        <w:t>relu</w:t>
-      </w:r>
-      <w:proofErr w:type="spellEnd"/>
-      <w:r>
-        <w:rPr>
-          <w:rFonts w:ascii="Menlo" w:eastAsia="Times New Roman" w:hAnsi="Menlo" w:cs="Menlo"/>
-          <w:color w:val="CE9178"/>
-          <w:sz w:val="16"/>
-          <w:szCs w:val="16"/>
-          <w:lang w:eastAsia="en-GB"/>
-        </w:rPr>
-        <w:t>'</w:t>
-      </w:r>
-      <w:r>
-        <w:rPr>
-          <w:rFonts w:ascii="Menlo" w:eastAsia="Times New Roman" w:hAnsi="Menlo" w:cs="Menlo"/>
-          <w:color w:val="D4D4D4"/>
-          <w:sz w:val="16"/>
-          <w:szCs w:val="16"/>
-          <w:lang w:eastAsia="en-GB"/>
-        </w:rPr>
-        <w:t>,</w:t>
-      </w:r>
-    </w:p>
-    <w:p>
-      <w:pPr>
-        <w:shd w:val="clear" w:color="auto" w:fill="1E1E1E"/>
-        <w:spacing w:line="270" w:lineRule="atLeast"/>
-        <w:rPr>
-          <w:rFonts w:ascii="Menlo" w:eastAsia="Times New Roman" w:hAnsi="Menlo" w:cs="Menlo"/>
-          <w:color w:val="D4D4D4"/>
-          <w:sz w:val="16"/>
-          <w:szCs w:val="16"/>
-          <w:lang w:eastAsia="en-GB"/>
-        </w:rPr>
-      </w:pPr>
-      <w:r>
-        <w:rPr>
-          <w:rFonts w:ascii="Menlo" w:eastAsia="Times New Roman" w:hAnsi="Menlo" w:cs="Menlo"/>
-          <w:color w:val="D4D4D4"/>
-          <w:sz w:val="16"/>
-          <w:szCs w:val="16"/>
-          <w:lang w:eastAsia="en-GB"/>
-        </w:rPr>
-        <w:t xml:space="preserve">                          </w:t>
-      </w:r>
-      <w:proofErr w:type="spellStart"/>
-      <w:r>
-        <w:rPr>
-          <w:rFonts w:ascii="Menlo" w:eastAsia="Times New Roman" w:hAnsi="Menlo" w:cs="Menlo"/>
-          <w:color w:val="9CDCFE"/>
-          <w:sz w:val="16"/>
-          <w:szCs w:val="16"/>
-          <w:lang w:eastAsia="en-GB"/>
-        </w:rPr>
-        <w:t>hidden_layer_sizes</w:t>
-      </w:r>
-      <w:proofErr w:type="spellEnd"/>
-      <w:r>
-        <w:rPr>
-          <w:rFonts w:ascii="Menlo" w:eastAsia="Times New Roman" w:hAnsi="Menlo" w:cs="Menlo"/>
-          <w:color w:val="D4D4D4"/>
-          <w:sz w:val="16"/>
-          <w:szCs w:val="16"/>
-          <w:lang w:eastAsia="en-GB"/>
-        </w:rPr>
-        <w:t xml:space="preserve"> = (</w:t>
-      </w:r>
-      <w:r>
-        <w:rPr>
-          <w:rFonts w:ascii="Menlo" w:eastAsia="Times New Roman" w:hAnsi="Menlo" w:cs="Menlo"/>
-          <w:color w:val="B5CEA8"/>
-          <w:sz w:val="16"/>
-          <w:szCs w:val="16"/>
-          <w:lang w:eastAsia="en-GB"/>
-        </w:rPr>
-        <w:t>100</w:t>
-      </w:r>
-      <w:r>
-        <w:rPr>
-          <w:rFonts w:ascii="Menlo" w:eastAsia="Times New Roman" w:hAnsi="Menlo" w:cs="Menlo"/>
-          <w:color w:val="D4D4D4"/>
-          <w:sz w:val="16"/>
-          <w:szCs w:val="16"/>
-          <w:lang w:eastAsia="en-GB"/>
-        </w:rPr>
-        <w:t xml:space="preserve">, </w:t>
-      </w:r>
-      <w:r>
-        <w:rPr>
-          <w:rFonts w:ascii="Menlo" w:eastAsia="Times New Roman" w:hAnsi="Menlo" w:cs="Menlo"/>
-          <w:color w:val="B5CEA8"/>
-          <w:sz w:val="16"/>
-          <w:szCs w:val="16"/>
-          <w:lang w:eastAsia="en-GB"/>
-        </w:rPr>
-        <w:t>100</w:t>
-      </w:r>
-      <w:r>
-        <w:rPr>
-          <w:rFonts w:ascii="Menlo" w:eastAsia="Times New Roman" w:hAnsi="Menlo" w:cs="Menlo"/>
-          <w:color w:val="D4D4D4"/>
-          <w:sz w:val="16"/>
-          <w:szCs w:val="16"/>
-          <w:lang w:eastAsia="en-GB"/>
-        </w:rPr>
-        <w:t xml:space="preserve">, </w:t>
-      </w:r>
-      <w:r>
-        <w:rPr>
-          <w:rFonts w:ascii="Menlo" w:eastAsia="Times New Roman" w:hAnsi="Menlo" w:cs="Menlo"/>
-          <w:color w:val="B5CEA8"/>
-          <w:sz w:val="16"/>
-          <w:szCs w:val="16"/>
-          <w:lang w:eastAsia="en-GB"/>
-        </w:rPr>
-        <w:t>100</w:t>
-      </w:r>
-      <w:r>
-        <w:rPr>
-          <w:rFonts w:ascii="Menlo" w:eastAsia="Times New Roman" w:hAnsi="Menlo" w:cs="Menlo"/>
-          <w:color w:val="D4D4D4"/>
-          <w:sz w:val="16"/>
-          <w:szCs w:val="16"/>
-          <w:lang w:eastAsia="en-GB"/>
-        </w:rPr>
-        <w:t xml:space="preserve">), </w:t>
-      </w:r>
-      <w:r>
-        <w:rPr>
-          <w:rFonts w:ascii="Menlo" w:eastAsia="Times New Roman" w:hAnsi="Menlo" w:cs="Menlo"/>
-          <w:color w:val="6A9955"/>
-          <w:sz w:val="16"/>
-          <w:szCs w:val="16"/>
-          <w:lang w:eastAsia="en-GB"/>
-        </w:rPr>
-        <w:t># 3 layers of 100 neurons each</w:t>
-      </w:r>
-    </w:p>
-    <w:p>
-      <w:pPr>
-        <w:shd w:val="clear" w:color="auto" w:fill="1E1E1E"/>
-        <w:spacing w:line="270" w:lineRule="atLeast"/>
-        <w:rPr>
-          <w:rFonts w:ascii="Menlo" w:eastAsia="Times New Roman" w:hAnsi="Menlo" w:cs="Menlo"/>
-          <w:color w:val="D4D4D4"/>
-          <w:sz w:val="16"/>
-          <w:szCs w:val="16"/>
-          <w:lang w:eastAsia="en-GB"/>
-        </w:rPr>
-      </w:pPr>
-      <w:r>
-        <w:rPr>
-          <w:rFonts w:ascii="Menlo" w:eastAsia="Times New Roman" w:hAnsi="Menlo" w:cs="Menlo"/>
-          <w:color w:val="D4D4D4"/>
-          <w:sz w:val="16"/>
-          <w:szCs w:val="16"/>
-          <w:lang w:eastAsia="en-GB"/>
-        </w:rPr>
-        <w:t xml:space="preserve">                          </w:t>
-      </w:r>
-      <w:r>
-        <w:rPr>
-          <w:rFonts w:ascii="Menlo" w:eastAsia="Times New Roman" w:hAnsi="Menlo" w:cs="Menlo"/>
-          <w:color w:val="9CDCFE"/>
-          <w:sz w:val="16"/>
-          <w:szCs w:val="16"/>
-          <w:lang w:eastAsia="en-GB"/>
-        </w:rPr>
-        <w:t>solver</w:t>
-      </w:r>
-      <w:r>
-        <w:rPr>
-          <w:rFonts w:ascii="Menlo" w:eastAsia="Times New Roman" w:hAnsi="Menlo" w:cs="Menlo"/>
-          <w:color w:val="D4D4D4"/>
-          <w:sz w:val="16"/>
-          <w:szCs w:val="16"/>
-          <w:lang w:eastAsia="en-GB"/>
-        </w:rPr>
-        <w:t xml:space="preserve"> = </w:t>
-      </w:r>
-      <w:r>
-        <w:rPr>
-          <w:rFonts w:ascii="Menlo" w:eastAsia="Times New Roman" w:hAnsi="Menlo" w:cs="Menlo"/>
-          <w:color w:val="CE9178"/>
-          <w:sz w:val="16"/>
-          <w:szCs w:val="16"/>
-          <w:lang w:eastAsia="en-GB"/>
-        </w:rPr>
-        <w:t>'</w:t>
-      </w:r>
-      <w:proofErr w:type="spellStart"/>
-      <w:r>
-        <w:rPr>
-          <w:rFonts w:ascii="Menlo" w:eastAsia="Times New Roman" w:hAnsi="Menlo" w:cs="Menlo"/>
-          <w:color w:val="CE9178"/>
-          <w:sz w:val="16"/>
-          <w:szCs w:val="16"/>
-          <w:lang w:eastAsia="en-GB"/>
-        </w:rPr>
-        <w:t>adam</w:t>
-      </w:r>
-      <w:proofErr w:type="spellEnd"/>
-      <w:r>
-        <w:rPr>
-          <w:rFonts w:ascii="Menlo" w:eastAsia="Times New Roman" w:hAnsi="Menlo" w:cs="Menlo"/>
-          <w:color w:val="CE9178"/>
-          <w:sz w:val="16"/>
-          <w:szCs w:val="16"/>
-          <w:lang w:eastAsia="en-GB"/>
-        </w:rPr>
-        <w:t>'</w:t>
-      </w:r>
-      <w:r>
-        <w:rPr>
-          <w:rFonts w:ascii="Menlo" w:eastAsia="Times New Roman" w:hAnsi="Menlo" w:cs="Menlo"/>
-          <w:color w:val="D4D4D4"/>
-          <w:sz w:val="16"/>
-          <w:szCs w:val="16"/>
-          <w:lang w:eastAsia="en-GB"/>
-        </w:rPr>
-        <w:t xml:space="preserve">, </w:t>
-      </w:r>
-    </w:p>
-    <w:p>
-      <w:pPr>
-        <w:shd w:val="clear" w:color="auto" w:fill="1E1E1E"/>
-        <w:spacing w:line="270" w:lineRule="atLeast"/>
-        <w:rPr>
-          <w:rFonts w:ascii="Menlo" w:eastAsia="Times New Roman" w:hAnsi="Menlo" w:cs="Menlo"/>
-          <w:color w:val="D4D4D4"/>
-          <w:sz w:val="16"/>
-          <w:szCs w:val="16"/>
-          <w:lang w:eastAsia="en-GB"/>
-        </w:rPr>
-      </w:pPr>
-      <w:r>
-        <w:rPr>
-          <w:rFonts w:ascii="Menlo" w:eastAsia="Times New Roman" w:hAnsi="Menlo" w:cs="Menlo"/>
-          <w:color w:val="D4D4D4"/>
-          <w:sz w:val="16"/>
-          <w:szCs w:val="16"/>
-          <w:lang w:eastAsia="en-GB"/>
-        </w:rPr>
-        <w:t xml:space="preserve">                          </w:t>
-      </w:r>
-      <w:r>
-        <w:rPr>
-          <w:rFonts w:ascii="Menlo" w:eastAsia="Times New Roman" w:hAnsi="Menlo" w:cs="Menlo"/>
-          <w:color w:val="9CDCFE"/>
-          <w:sz w:val="16"/>
-          <w:szCs w:val="16"/>
-          <w:lang w:eastAsia="en-GB"/>
-        </w:rPr>
-        <w:t>verbose</w:t>
-      </w:r>
-      <w:r>
-        <w:rPr>
-          <w:rFonts w:ascii="Menlo" w:eastAsia="Times New Roman" w:hAnsi="Menlo" w:cs="Menlo"/>
-          <w:color w:val="D4D4D4"/>
-          <w:sz w:val="16"/>
-          <w:szCs w:val="16"/>
-          <w:lang w:eastAsia="en-GB"/>
-        </w:rPr>
-        <w:t xml:space="preserve"> = </w:t>
-      </w:r>
-      <w:r>
-        <w:rPr>
-          <w:rFonts w:ascii="Menlo" w:eastAsia="Times New Roman" w:hAnsi="Menlo" w:cs="Menlo"/>
-          <w:color w:val="569CD6"/>
-          <w:sz w:val="16"/>
-          <w:szCs w:val="16"/>
-          <w:lang w:eastAsia="en-GB"/>
-        </w:rPr>
-        <w:t>True</w:t>
-      </w:r>
-      <w:r>
-        <w:rPr>
-          <w:rFonts w:ascii="Menlo" w:eastAsia="Times New Roman" w:hAnsi="Menlo" w:cs="Menlo"/>
-          <w:color w:val="D4D4D4"/>
-          <w:sz w:val="16"/>
-          <w:szCs w:val="16"/>
-          <w:lang w:eastAsia="en-GB"/>
-        </w:rPr>
-        <w:t>,</w:t>
-      </w:r>
-    </w:p>
-    <w:p>
-      <w:pPr>
-        <w:shd w:val="clear" w:color="auto" w:fill="1E1E1E"/>
-        <w:spacing w:line="270" w:lineRule="atLeast"/>
-        <w:rPr>
-          <w:rFonts w:ascii="Menlo" w:eastAsia="Times New Roman" w:hAnsi="Menlo" w:cs="Menlo"/>
-          <w:color w:val="D4D4D4"/>
-          <w:sz w:val="16"/>
-          <w:szCs w:val="16"/>
-          <w:lang w:eastAsia="en-GB"/>
-        </w:rPr>
-      </w:pPr>
-      <w:r>
-        <w:rPr>
-          <w:rFonts w:ascii="Menlo" w:eastAsia="Times New Roman" w:hAnsi="Menlo" w:cs="Menlo"/>
-          <w:color w:val="D4D4D4"/>
-          <w:sz w:val="16"/>
-          <w:szCs w:val="16"/>
-          <w:lang w:eastAsia="en-GB"/>
-        </w:rPr>
-        <w:t xml:space="preserve">                          </w:t>
-      </w:r>
-      <w:proofErr w:type="spellStart"/>
-      <w:r>
-        <w:rPr>
-          <w:rFonts w:ascii="Menlo" w:eastAsia="Times New Roman" w:hAnsi="Menlo" w:cs="Menlo"/>
-          <w:color w:val="9CDCFE"/>
-          <w:sz w:val="16"/>
-          <w:szCs w:val="16"/>
-          <w:lang w:eastAsia="en-GB"/>
-        </w:rPr>
-        <w:t>max_iter</w:t>
-      </w:r>
-      <w:proofErr w:type="spellEnd"/>
-      <w:r>
-        <w:rPr>
-          <w:rFonts w:ascii="Menlo" w:eastAsia="Times New Roman" w:hAnsi="Menlo" w:cs="Menlo"/>
-          <w:color w:val="D4D4D4"/>
-          <w:sz w:val="16"/>
-          <w:szCs w:val="16"/>
-          <w:lang w:eastAsia="en-GB"/>
-        </w:rPr>
-        <w:t xml:space="preserve"> = </w:t>
-      </w:r>
-      <w:r>
-        <w:rPr>
-          <w:rFonts w:ascii="Menlo" w:eastAsia="Times New Roman" w:hAnsi="Menlo" w:cs="Menlo"/>
-          <w:color w:val="B5CEA8"/>
-          <w:sz w:val="16"/>
-          <w:szCs w:val="16"/>
-          <w:lang w:eastAsia="en-GB"/>
-        </w:rPr>
-        <w:t>100</w:t>
-      </w:r>
-      <w:r>
-        <w:rPr>
-          <w:rFonts w:ascii="Menlo" w:eastAsia="Times New Roman" w:hAnsi="Menlo" w:cs="Menlo"/>
-          <w:color w:val="D4D4D4"/>
-          <w:sz w:val="16"/>
-          <w:szCs w:val="16"/>
-          <w:lang w:eastAsia="en-GB"/>
-        </w:rPr>
-        <w:t>,</w:t>
-      </w:r>
-    </w:p>
-    <w:p>
-      <w:pPr>
-        <w:shd w:val="clear" w:color="auto" w:fill="1E1E1E"/>
-        <w:spacing w:line="270" w:lineRule="atLeast"/>
-        <w:rPr>
-          <w:rFonts w:ascii="Menlo" w:eastAsia="Times New Roman" w:hAnsi="Menlo" w:cs="Menlo"/>
-          <w:color w:val="6A9955"/>
-          <w:sz w:val="16"/>
-          <w:szCs w:val="16"/>
-          <w:lang w:eastAsia="en-GB"/>
-        </w:rPr>
-      </w:pPr>
-      <w:r>
-        <w:rPr>
-          <w:rFonts w:ascii="Menlo" w:eastAsia="Times New Roman" w:hAnsi="Menlo" w:cs="Menlo"/>
-          <w:color w:val="D4D4D4"/>
-          <w:sz w:val="16"/>
-          <w:szCs w:val="16"/>
-          <w:lang w:eastAsia="en-GB"/>
-        </w:rPr>
-        <w:t xml:space="preserve">                          </w:t>
-      </w:r>
-      <w:proofErr w:type="spellStart"/>
-      <w:r>
-        <w:rPr>
-          <w:rFonts w:ascii="Menlo" w:eastAsia="Times New Roman" w:hAnsi="Menlo" w:cs="Menlo"/>
-          <w:color w:val="9CDCFE"/>
-          <w:sz w:val="16"/>
-          <w:szCs w:val="16"/>
-          <w:lang w:eastAsia="en-GB"/>
-        </w:rPr>
-        <w:t>early_stopping</w:t>
-      </w:r>
-      <w:proofErr w:type="spellEnd"/>
-      <w:r>
-        <w:rPr>
-          <w:rFonts w:ascii="Menlo" w:eastAsia="Times New Roman" w:hAnsi="Menlo" w:cs="Menlo"/>
-          <w:color w:val="D4D4D4"/>
-          <w:sz w:val="16"/>
-          <w:szCs w:val="16"/>
-          <w:lang w:eastAsia="en-GB"/>
-        </w:rPr>
-        <w:t>=</w:t>
-      </w:r>
-      <w:r>
-        <w:rPr>
-          <w:rFonts w:ascii="Menlo" w:eastAsia="Times New Roman" w:hAnsi="Menlo" w:cs="Menlo"/>
-          <w:color w:val="569CD6"/>
-          <w:sz w:val="16"/>
-          <w:szCs w:val="16"/>
-          <w:lang w:eastAsia="en-GB"/>
-        </w:rPr>
-        <w:t>True</w:t>
-      </w:r>
-      <w:r>
-        <w:rPr>
-          <w:rFonts w:ascii="Menlo" w:eastAsia="Times New Roman" w:hAnsi="Menlo" w:cs="Menlo"/>
-          <w:color w:val="D4D4D4"/>
-          <w:sz w:val="16"/>
-          <w:szCs w:val="16"/>
-          <w:lang w:eastAsia="en-GB"/>
-        </w:rPr>
-        <w:t xml:space="preserve">) </w:t>
-      </w:r>
-      <w:r>
-        <w:rPr>
-          <w:rFonts w:ascii="Menlo" w:eastAsia="Times New Roman" w:hAnsi="Menlo" w:cs="Menlo"/>
-          <w:color w:val="6A9955"/>
-          <w:sz w:val="16"/>
-          <w:szCs w:val="16"/>
-          <w:lang w:eastAsia="en-GB"/>
-        </w:rPr>
-        <w:t xml:space="preserve"># </w:t>
-      </w:r>
-      <w:proofErr w:type="spellStart"/>
-      <w:r>
-        <w:rPr>
-          <w:rFonts w:ascii="Menlo" w:eastAsia="Times New Roman" w:hAnsi="Menlo" w:cs="Menlo"/>
-          <w:color w:val="6A9955"/>
-          <w:sz w:val="16"/>
-          <w:szCs w:val="16"/>
-          <w:lang w:eastAsia="en-GB"/>
-        </w:rPr>
-        <w:t>batchsize</w:t>
-      </w:r>
-      <w:proofErr w:type="spellEnd"/>
-      <w:r>
-        <w:rPr>
-          <w:rFonts w:ascii="Menlo" w:eastAsia="Times New Roman" w:hAnsi="Menlo" w:cs="Menlo"/>
-          <w:color w:val="6A9955"/>
-          <w:sz w:val="16"/>
-          <w:szCs w:val="16"/>
-          <w:lang w:eastAsia="en-GB"/>
-        </w:rPr>
-        <w:t xml:space="preserve"> = 200 default</w:t>
-      </w:r>
-    </w:p>
-    <w:p>
-      <w:pPr>
-        <w:rPr>
-          <w:b/>
-          <w:bCs/>
-          <w:lang w:val="en-US"/>
-        </w:rPr>
-      </w:pPr>
-    </w:p>
-    <w:p>
-      <w:pPr>
-        <w:rPr>
-          <w:b/>
-          <w:bCs/>
-          <w:lang w:val="en-US"/>
-        </w:rPr>
-      </w:pPr>
-      <w:r>
-        <w:rPr>
-          <w:b/>
-          <w:bCs/>
-          <w:noProof/>
-          <w:lang w:val="en-US"/>
-        </w:rPr>
         <w:drawing>
-          <wp:inline distT="0" distB="0" distL="0" distR="0" wp14:anchorId="7A4CF011" wp14:editId="252BC80D">
+          <wp:inline distT="0" distB="0" distL="0" distR="0" wp14:anchorId="1F347D66" wp14:editId="1F36462C">
             <wp:extent cx="5727700" cy="510540"/>
             <wp:effectExtent l="0" t="0" r="0" b="0"/>
-            <wp:docPr id="2" name="Picture 2"/>
+            <wp:docPr id="6" name="Picture 6"/>
             <wp:cNvGraphicFramePr>
               <a:graphicFrameLocks xmlns:a="http://schemas.openxmlformats.org/drawingml/2006/main" noChangeAspect="1"/>
             </wp:cNvGraphicFramePr>
@@ -1272,7 +698,7 @@
               <a:graphicData uri="http://schemas.openxmlformats.org/drawingml/2006/picture">
                 <pic:pic xmlns:pic="http://schemas.openxmlformats.org/drawingml/2006/picture">
                   <pic:nvPicPr>
-                    <pic:cNvPr id="2" name="Screenshot 2020-05-11 at 08.57.27.png"/>
+                    <pic:cNvPr id="6" name="Screenshot 2020-05-11 at 10.02.51.png"/>
                     <pic:cNvPicPr/>
                   </pic:nvPicPr>
                   <pic:blipFill>
@@ -1306,17 +732,730 @@
     <w:p>
       <w:pPr>
         <w:rPr>
+          <w:sz w:val="22"/>
+          <w:szCs w:val="22"/>
+          <w:lang w:val="en-US"/>
+        </w:rPr>
+      </w:pPr>
+    </w:p>
+    <w:p>
+      <w:pPr>
+        <w:rPr>
+          <w:sz w:val="22"/>
+          <w:szCs w:val="22"/>
+          <w:lang w:val="en-US"/>
+        </w:rPr>
+      </w:pPr>
+      <w:r>
+        <w:rPr>
+          <w:noProof/>
+          <w:sz w:val="22"/>
+          <w:szCs w:val="22"/>
+          <w:lang w:val="en-US"/>
+        </w:rPr>
+        <w:drawing>
+          <wp:inline distT="0" distB="0" distL="0" distR="0" wp14:anchorId="3B24D6E7" wp14:editId="0F553CBB">
+            <wp:extent cx="4064000" cy="3048000"/>
+            <wp:effectExtent l="0" t="0" r="0" b="0"/>
+            <wp:docPr id="5" name="Picture 5"/>
+            <wp:cNvGraphicFramePr>
+              <a:graphicFrameLocks xmlns:a="http://schemas.openxmlformats.org/drawingml/2006/main" noChangeAspect="1"/>
+            </wp:cNvGraphicFramePr>
+            <a:graphic xmlns:a="http://schemas.openxmlformats.org/drawingml/2006/main">
+              <a:graphicData uri="http://schemas.openxmlformats.org/drawingml/2006/picture">
+                <pic:pic xmlns:pic="http://schemas.openxmlformats.org/drawingml/2006/picture">
+                  <pic:nvPicPr>
+                    <pic:cNvPr id="1" name=""/>
+                    <pic:cNvPicPr/>
+                  </pic:nvPicPr>
+                  <pic:blipFill>
+                    <a:blip r:embed="rId5"/>
+                    <a:stretch>
+                      <a:fillRect/>
+                    </a:stretch>
+                  </pic:blipFill>
+                  <pic:spPr>
+                    <a:xfrm>
+                      <a:off x="0" y="0"/>
+                      <a:ext cx="4064000" cy="3048000"/>
+                    </a:xfrm>
+                    <a:prstGeom prst="rect">
+                      <a:avLst/>
+                    </a:prstGeom>
+                  </pic:spPr>
+                </pic:pic>
+              </a:graphicData>
+            </a:graphic>
+          </wp:inline>
+        </w:drawing>
+      </w:r>
+    </w:p>
+    <w:p>
+      <w:pPr>
+        <w:rPr>
+          <w:sz w:val="22"/>
+          <w:szCs w:val="22"/>
+          <w:lang w:val="en-US"/>
+        </w:rPr>
+      </w:pPr>
+    </w:p>
+    <w:p>
+      <w:pPr>
+        <w:rPr>
+          <w:sz w:val="22"/>
+          <w:szCs w:val="22"/>
+          <w:lang w:val="en-US"/>
+        </w:rPr>
+      </w:pPr>
+    </w:p>
+    <w:p>
+      <w:pPr>
+        <w:rPr>
+          <w:b/>
+          <w:bCs/>
+          <w:sz w:val="22"/>
+          <w:szCs w:val="22"/>
+          <w:lang w:val="en-US"/>
+        </w:rPr>
+      </w:pPr>
+      <w:r>
+        <w:rPr>
+          <w:b/>
+          <w:bCs/>
+          <w:sz w:val="22"/>
+          <w:szCs w:val="22"/>
+          <w:lang w:val="en-US"/>
+        </w:rPr>
+        <w:t>Test 2:</w:t>
+      </w:r>
+    </w:p>
+    <w:p>
+      <w:pPr>
+        <w:shd w:val="clear" w:color="auto" w:fill="1E1E1E"/>
+        <w:spacing w:line="270" w:lineRule="atLeast"/>
+        <w:rPr>
+          <w:rFonts w:ascii="Menlo" w:eastAsia="Times New Roman" w:hAnsi="Menlo" w:cs="Menlo"/>
+          <w:color w:val="D4D4D4"/>
+          <w:sz w:val="16"/>
+          <w:szCs w:val="16"/>
+          <w:lang w:eastAsia="en-GB"/>
+        </w:rPr>
+      </w:pPr>
+      <w:proofErr w:type="spellStart"/>
+      <w:r>
+        <w:rPr>
+          <w:rFonts w:ascii="Menlo" w:eastAsia="Times New Roman" w:hAnsi="Menlo" w:cs="Menlo"/>
+          <w:color w:val="D4D4D4"/>
+          <w:sz w:val="16"/>
+          <w:szCs w:val="16"/>
+          <w:lang w:eastAsia="en-GB"/>
+        </w:rPr>
+        <w:t>clf_image</w:t>
+      </w:r>
+      <w:proofErr w:type="spellEnd"/>
+      <w:r>
+        <w:rPr>
+          <w:rFonts w:ascii="Menlo" w:eastAsia="Times New Roman" w:hAnsi="Menlo" w:cs="Menlo"/>
+          <w:color w:val="D4D4D4"/>
+          <w:sz w:val="16"/>
+          <w:szCs w:val="16"/>
+          <w:lang w:eastAsia="en-GB"/>
+        </w:rPr>
+        <w:t xml:space="preserve"> = </w:t>
+      </w:r>
+      <w:proofErr w:type="spellStart"/>
+      <w:r>
+        <w:rPr>
+          <w:rFonts w:ascii="Menlo" w:eastAsia="Times New Roman" w:hAnsi="Menlo" w:cs="Menlo"/>
+          <w:color w:val="D4D4D4"/>
+          <w:sz w:val="16"/>
+          <w:szCs w:val="16"/>
+          <w:lang w:eastAsia="en-GB"/>
+        </w:rPr>
+        <w:t>MLPClassifier</w:t>
+      </w:r>
+      <w:proofErr w:type="spellEnd"/>
+      <w:r>
+        <w:rPr>
+          <w:rFonts w:ascii="Menlo" w:eastAsia="Times New Roman" w:hAnsi="Menlo" w:cs="Menlo"/>
+          <w:color w:val="D4D4D4"/>
+          <w:sz w:val="16"/>
+          <w:szCs w:val="16"/>
+          <w:lang w:eastAsia="en-GB"/>
+        </w:rPr>
+        <w:t>(</w:t>
+      </w:r>
+      <w:r>
+        <w:rPr>
+          <w:rFonts w:ascii="Menlo" w:eastAsia="Times New Roman" w:hAnsi="Menlo" w:cs="Menlo"/>
+          <w:color w:val="9CDCFE"/>
+          <w:sz w:val="16"/>
+          <w:szCs w:val="16"/>
+          <w:lang w:eastAsia="en-GB"/>
+        </w:rPr>
+        <w:t>activation</w:t>
+      </w:r>
+      <w:r>
+        <w:rPr>
+          <w:rFonts w:ascii="Menlo" w:eastAsia="Times New Roman" w:hAnsi="Menlo" w:cs="Menlo"/>
+          <w:color w:val="D4D4D4"/>
+          <w:sz w:val="16"/>
+          <w:szCs w:val="16"/>
+          <w:lang w:eastAsia="en-GB"/>
+        </w:rPr>
+        <w:t xml:space="preserve"> = </w:t>
+      </w:r>
+      <w:r>
+        <w:rPr>
+          <w:rFonts w:ascii="Menlo" w:eastAsia="Times New Roman" w:hAnsi="Menlo" w:cs="Menlo"/>
+          <w:color w:val="CE9178"/>
+          <w:sz w:val="16"/>
+          <w:szCs w:val="16"/>
+          <w:lang w:eastAsia="en-GB"/>
+        </w:rPr>
+        <w:t>'</w:t>
+      </w:r>
+      <w:proofErr w:type="spellStart"/>
+      <w:r>
+        <w:rPr>
+          <w:rFonts w:ascii="Menlo" w:eastAsia="Times New Roman" w:hAnsi="Menlo" w:cs="Menlo"/>
+          <w:color w:val="CE9178"/>
+          <w:sz w:val="16"/>
+          <w:szCs w:val="16"/>
+          <w:lang w:eastAsia="en-GB"/>
+        </w:rPr>
+        <w:t>relu</w:t>
+      </w:r>
+      <w:proofErr w:type="spellEnd"/>
+      <w:r>
+        <w:rPr>
+          <w:rFonts w:ascii="Menlo" w:eastAsia="Times New Roman" w:hAnsi="Menlo" w:cs="Menlo"/>
+          <w:color w:val="CE9178"/>
+          <w:sz w:val="16"/>
+          <w:szCs w:val="16"/>
+          <w:lang w:eastAsia="en-GB"/>
+        </w:rPr>
+        <w:t>'</w:t>
+      </w:r>
+      <w:r>
+        <w:rPr>
+          <w:rFonts w:ascii="Menlo" w:eastAsia="Times New Roman" w:hAnsi="Menlo" w:cs="Menlo"/>
+          <w:color w:val="D4D4D4"/>
+          <w:sz w:val="16"/>
+          <w:szCs w:val="16"/>
+          <w:lang w:eastAsia="en-GB"/>
+        </w:rPr>
+        <w:t>,</w:t>
+      </w:r>
+    </w:p>
+    <w:p>
+      <w:pPr>
+        <w:shd w:val="clear" w:color="auto" w:fill="1E1E1E"/>
+        <w:spacing w:line="270" w:lineRule="atLeast"/>
+        <w:rPr>
+          <w:rFonts w:ascii="Menlo" w:eastAsia="Times New Roman" w:hAnsi="Menlo" w:cs="Menlo"/>
+          <w:color w:val="D4D4D4"/>
+          <w:sz w:val="16"/>
+          <w:szCs w:val="16"/>
+          <w:lang w:eastAsia="en-GB"/>
+        </w:rPr>
+      </w:pPr>
+      <w:r>
+        <w:rPr>
+          <w:rFonts w:ascii="Menlo" w:eastAsia="Times New Roman" w:hAnsi="Menlo" w:cs="Menlo"/>
+          <w:color w:val="D4D4D4"/>
+          <w:sz w:val="16"/>
+          <w:szCs w:val="16"/>
+          <w:lang w:eastAsia="en-GB"/>
+        </w:rPr>
+        <w:t xml:space="preserve">                          </w:t>
+      </w:r>
+      <w:proofErr w:type="spellStart"/>
+      <w:r>
+        <w:rPr>
+          <w:rFonts w:ascii="Menlo" w:eastAsia="Times New Roman" w:hAnsi="Menlo" w:cs="Menlo"/>
+          <w:color w:val="9CDCFE"/>
+          <w:sz w:val="16"/>
+          <w:szCs w:val="16"/>
+          <w:lang w:eastAsia="en-GB"/>
+        </w:rPr>
+        <w:t>hidden_layer_sizes</w:t>
+      </w:r>
+      <w:proofErr w:type="spellEnd"/>
+      <w:r>
+        <w:rPr>
+          <w:rFonts w:ascii="Menlo" w:eastAsia="Times New Roman" w:hAnsi="Menlo" w:cs="Menlo"/>
+          <w:color w:val="D4D4D4"/>
+          <w:sz w:val="16"/>
+          <w:szCs w:val="16"/>
+          <w:lang w:eastAsia="en-GB"/>
+        </w:rPr>
+        <w:t xml:space="preserve"> = (</w:t>
+      </w:r>
+      <w:r>
+        <w:rPr>
+          <w:rFonts w:ascii="Menlo" w:eastAsia="Times New Roman" w:hAnsi="Menlo" w:cs="Menlo"/>
+          <w:color w:val="B5CEA8"/>
+          <w:sz w:val="16"/>
+          <w:szCs w:val="16"/>
+          <w:lang w:eastAsia="en-GB"/>
+        </w:rPr>
+        <w:t>100</w:t>
+      </w:r>
+      <w:r>
+        <w:rPr>
+          <w:rFonts w:ascii="Menlo" w:eastAsia="Times New Roman" w:hAnsi="Menlo" w:cs="Menlo"/>
+          <w:color w:val="D4D4D4"/>
+          <w:sz w:val="16"/>
+          <w:szCs w:val="16"/>
+          <w:lang w:eastAsia="en-GB"/>
+        </w:rPr>
+        <w:t xml:space="preserve">, </w:t>
+      </w:r>
+      <w:r>
+        <w:rPr>
+          <w:rFonts w:ascii="Menlo" w:eastAsia="Times New Roman" w:hAnsi="Menlo" w:cs="Menlo"/>
+          <w:color w:val="B5CEA8"/>
+          <w:sz w:val="16"/>
+          <w:szCs w:val="16"/>
+          <w:lang w:eastAsia="en-GB"/>
+        </w:rPr>
+        <w:t>100</w:t>
+      </w:r>
+      <w:r>
+        <w:rPr>
+          <w:rFonts w:ascii="Menlo" w:eastAsia="Times New Roman" w:hAnsi="Menlo" w:cs="Menlo"/>
+          <w:color w:val="D4D4D4"/>
+          <w:sz w:val="16"/>
+          <w:szCs w:val="16"/>
+          <w:lang w:eastAsia="en-GB"/>
+        </w:rPr>
+        <w:t xml:space="preserve">, </w:t>
+      </w:r>
+      <w:r>
+        <w:rPr>
+          <w:rFonts w:ascii="Menlo" w:eastAsia="Times New Roman" w:hAnsi="Menlo" w:cs="Menlo"/>
+          <w:color w:val="B5CEA8"/>
+          <w:sz w:val="16"/>
+          <w:szCs w:val="16"/>
+          <w:lang w:eastAsia="en-GB"/>
+        </w:rPr>
+        <w:t>100</w:t>
+      </w:r>
+      <w:r>
+        <w:rPr>
+          <w:rFonts w:ascii="Menlo" w:eastAsia="Times New Roman" w:hAnsi="Menlo" w:cs="Menlo"/>
+          <w:color w:val="D4D4D4"/>
+          <w:sz w:val="16"/>
+          <w:szCs w:val="16"/>
+          <w:lang w:eastAsia="en-GB"/>
+        </w:rPr>
+        <w:t xml:space="preserve">), </w:t>
+      </w:r>
+      <w:r>
+        <w:rPr>
+          <w:rFonts w:ascii="Menlo" w:eastAsia="Times New Roman" w:hAnsi="Menlo" w:cs="Menlo"/>
+          <w:color w:val="6A9955"/>
+          <w:sz w:val="16"/>
+          <w:szCs w:val="16"/>
+          <w:lang w:eastAsia="en-GB"/>
+        </w:rPr>
+        <w:t># 3 layers of 100 neurons each</w:t>
+      </w:r>
+    </w:p>
+    <w:p>
+      <w:pPr>
+        <w:shd w:val="clear" w:color="auto" w:fill="1E1E1E"/>
+        <w:spacing w:line="270" w:lineRule="atLeast"/>
+        <w:rPr>
+          <w:rFonts w:ascii="Menlo" w:eastAsia="Times New Roman" w:hAnsi="Menlo" w:cs="Menlo"/>
+          <w:color w:val="D4D4D4"/>
+          <w:sz w:val="16"/>
+          <w:szCs w:val="16"/>
+          <w:lang w:eastAsia="en-GB"/>
+        </w:rPr>
+      </w:pPr>
+      <w:r>
+        <w:rPr>
+          <w:rFonts w:ascii="Menlo" w:eastAsia="Times New Roman" w:hAnsi="Menlo" w:cs="Menlo"/>
+          <w:color w:val="D4D4D4"/>
+          <w:sz w:val="16"/>
+          <w:szCs w:val="16"/>
+          <w:lang w:eastAsia="en-GB"/>
+        </w:rPr>
+        <w:t xml:space="preserve">                          </w:t>
+      </w:r>
+      <w:r>
+        <w:rPr>
+          <w:rFonts w:ascii="Menlo" w:eastAsia="Times New Roman" w:hAnsi="Menlo" w:cs="Menlo"/>
+          <w:color w:val="9CDCFE"/>
+          <w:sz w:val="16"/>
+          <w:szCs w:val="16"/>
+          <w:lang w:eastAsia="en-GB"/>
+        </w:rPr>
+        <w:t>solver</w:t>
+      </w:r>
+      <w:r>
+        <w:rPr>
+          <w:rFonts w:ascii="Menlo" w:eastAsia="Times New Roman" w:hAnsi="Menlo" w:cs="Menlo"/>
+          <w:color w:val="D4D4D4"/>
+          <w:sz w:val="16"/>
+          <w:szCs w:val="16"/>
+          <w:lang w:eastAsia="en-GB"/>
+        </w:rPr>
+        <w:t xml:space="preserve"> = </w:t>
+      </w:r>
+      <w:r>
+        <w:rPr>
+          <w:rFonts w:ascii="Menlo" w:eastAsia="Times New Roman" w:hAnsi="Menlo" w:cs="Menlo"/>
+          <w:color w:val="CE9178"/>
+          <w:sz w:val="16"/>
+          <w:szCs w:val="16"/>
+          <w:lang w:eastAsia="en-GB"/>
+        </w:rPr>
+        <w:t>'</w:t>
+      </w:r>
+      <w:proofErr w:type="spellStart"/>
+      <w:r>
+        <w:rPr>
+          <w:rFonts w:ascii="Menlo" w:eastAsia="Times New Roman" w:hAnsi="Menlo" w:cs="Menlo"/>
+          <w:color w:val="CE9178"/>
+          <w:sz w:val="16"/>
+          <w:szCs w:val="16"/>
+          <w:lang w:eastAsia="en-GB"/>
+        </w:rPr>
+        <w:t>adam</w:t>
+      </w:r>
+      <w:proofErr w:type="spellEnd"/>
+      <w:r>
+        <w:rPr>
+          <w:rFonts w:ascii="Menlo" w:eastAsia="Times New Roman" w:hAnsi="Menlo" w:cs="Menlo"/>
+          <w:color w:val="CE9178"/>
+          <w:sz w:val="16"/>
+          <w:szCs w:val="16"/>
+          <w:lang w:eastAsia="en-GB"/>
+        </w:rPr>
+        <w:t>'</w:t>
+      </w:r>
+      <w:r>
+        <w:rPr>
+          <w:rFonts w:ascii="Menlo" w:eastAsia="Times New Roman" w:hAnsi="Menlo" w:cs="Menlo"/>
+          <w:color w:val="D4D4D4"/>
+          <w:sz w:val="16"/>
+          <w:szCs w:val="16"/>
+          <w:lang w:eastAsia="en-GB"/>
+        </w:rPr>
+        <w:t xml:space="preserve">, </w:t>
+      </w:r>
+    </w:p>
+    <w:p>
+      <w:pPr>
+        <w:shd w:val="clear" w:color="auto" w:fill="1E1E1E"/>
+        <w:spacing w:line="270" w:lineRule="atLeast"/>
+        <w:rPr>
+          <w:rFonts w:ascii="Menlo" w:eastAsia="Times New Roman" w:hAnsi="Menlo" w:cs="Menlo"/>
+          <w:color w:val="D4D4D4"/>
+          <w:sz w:val="16"/>
+          <w:szCs w:val="16"/>
+          <w:lang w:eastAsia="en-GB"/>
+        </w:rPr>
+      </w:pPr>
+      <w:r>
+        <w:rPr>
+          <w:rFonts w:ascii="Menlo" w:eastAsia="Times New Roman" w:hAnsi="Menlo" w:cs="Menlo"/>
+          <w:color w:val="D4D4D4"/>
+          <w:sz w:val="16"/>
+          <w:szCs w:val="16"/>
+          <w:lang w:eastAsia="en-GB"/>
+        </w:rPr>
+        <w:t xml:space="preserve">                          </w:t>
+      </w:r>
+      <w:r>
+        <w:rPr>
+          <w:rFonts w:ascii="Menlo" w:eastAsia="Times New Roman" w:hAnsi="Menlo" w:cs="Menlo"/>
+          <w:color w:val="9CDCFE"/>
+          <w:sz w:val="16"/>
+          <w:szCs w:val="16"/>
+          <w:lang w:eastAsia="en-GB"/>
+        </w:rPr>
+        <w:t>verbose</w:t>
+      </w:r>
+      <w:r>
+        <w:rPr>
+          <w:rFonts w:ascii="Menlo" w:eastAsia="Times New Roman" w:hAnsi="Menlo" w:cs="Menlo"/>
+          <w:color w:val="D4D4D4"/>
+          <w:sz w:val="16"/>
+          <w:szCs w:val="16"/>
+          <w:lang w:eastAsia="en-GB"/>
+        </w:rPr>
+        <w:t xml:space="preserve"> = </w:t>
+      </w:r>
+      <w:r>
+        <w:rPr>
+          <w:rFonts w:ascii="Menlo" w:eastAsia="Times New Roman" w:hAnsi="Menlo" w:cs="Menlo"/>
+          <w:color w:val="569CD6"/>
+          <w:sz w:val="16"/>
+          <w:szCs w:val="16"/>
+          <w:lang w:eastAsia="en-GB"/>
+        </w:rPr>
+        <w:t>True</w:t>
+      </w:r>
+      <w:r>
+        <w:rPr>
+          <w:rFonts w:ascii="Menlo" w:eastAsia="Times New Roman" w:hAnsi="Menlo" w:cs="Menlo"/>
+          <w:color w:val="D4D4D4"/>
+          <w:sz w:val="16"/>
+          <w:szCs w:val="16"/>
+          <w:lang w:eastAsia="en-GB"/>
+        </w:rPr>
+        <w:t>,</w:t>
+      </w:r>
+    </w:p>
+    <w:p>
+      <w:pPr>
+        <w:shd w:val="clear" w:color="auto" w:fill="1E1E1E"/>
+        <w:spacing w:line="270" w:lineRule="atLeast"/>
+        <w:rPr>
+          <w:rFonts w:ascii="Menlo" w:eastAsia="Times New Roman" w:hAnsi="Menlo" w:cs="Menlo"/>
+          <w:color w:val="D4D4D4"/>
+          <w:sz w:val="16"/>
+          <w:szCs w:val="16"/>
+          <w:lang w:eastAsia="en-GB"/>
+        </w:rPr>
+      </w:pPr>
+      <w:r>
+        <w:rPr>
+          <w:rFonts w:ascii="Menlo" w:eastAsia="Times New Roman" w:hAnsi="Menlo" w:cs="Menlo"/>
+          <w:color w:val="D4D4D4"/>
+          <w:sz w:val="16"/>
+          <w:szCs w:val="16"/>
+          <w:lang w:eastAsia="en-GB"/>
+        </w:rPr>
+        <w:t xml:space="preserve">                          </w:t>
+      </w:r>
+      <w:proofErr w:type="spellStart"/>
+      <w:r>
+        <w:rPr>
+          <w:rFonts w:ascii="Menlo" w:eastAsia="Times New Roman" w:hAnsi="Menlo" w:cs="Menlo"/>
+          <w:color w:val="9CDCFE"/>
+          <w:sz w:val="16"/>
+          <w:szCs w:val="16"/>
+          <w:lang w:eastAsia="en-GB"/>
+        </w:rPr>
+        <w:t>max_iter</w:t>
+      </w:r>
+      <w:proofErr w:type="spellEnd"/>
+      <w:r>
+        <w:rPr>
+          <w:rFonts w:ascii="Menlo" w:eastAsia="Times New Roman" w:hAnsi="Menlo" w:cs="Menlo"/>
+          <w:color w:val="D4D4D4"/>
+          <w:sz w:val="16"/>
+          <w:szCs w:val="16"/>
+          <w:lang w:eastAsia="en-GB"/>
+        </w:rPr>
+        <w:t xml:space="preserve"> = </w:t>
+      </w:r>
+      <w:r>
+        <w:rPr>
+          <w:rFonts w:ascii="Menlo" w:eastAsia="Times New Roman" w:hAnsi="Menlo" w:cs="Menlo"/>
+          <w:color w:val="B5CEA8"/>
+          <w:sz w:val="16"/>
+          <w:szCs w:val="16"/>
+          <w:lang w:eastAsia="en-GB"/>
+        </w:rPr>
+        <w:t>100</w:t>
+      </w:r>
+      <w:r>
+        <w:rPr>
+          <w:rFonts w:ascii="Menlo" w:eastAsia="Times New Roman" w:hAnsi="Menlo" w:cs="Menlo"/>
+          <w:color w:val="D4D4D4"/>
+          <w:sz w:val="16"/>
+          <w:szCs w:val="16"/>
+          <w:lang w:eastAsia="en-GB"/>
+        </w:rPr>
+        <w:t>,</w:t>
+      </w:r>
+    </w:p>
+    <w:p>
+      <w:pPr>
+        <w:shd w:val="clear" w:color="auto" w:fill="1E1E1E"/>
+        <w:spacing w:line="270" w:lineRule="atLeast"/>
+        <w:rPr>
+          <w:rFonts w:ascii="Menlo" w:eastAsia="Times New Roman" w:hAnsi="Menlo" w:cs="Menlo"/>
+          <w:color w:val="6A9955"/>
+          <w:sz w:val="16"/>
+          <w:szCs w:val="16"/>
+          <w:lang w:eastAsia="en-GB"/>
+        </w:rPr>
+      </w:pPr>
+      <w:r>
+        <w:rPr>
+          <w:rFonts w:ascii="Menlo" w:eastAsia="Times New Roman" w:hAnsi="Menlo" w:cs="Menlo"/>
+          <w:color w:val="D4D4D4"/>
+          <w:sz w:val="16"/>
+          <w:szCs w:val="16"/>
+          <w:lang w:eastAsia="en-GB"/>
+        </w:rPr>
+        <w:t xml:space="preserve">                          </w:t>
+      </w:r>
+      <w:proofErr w:type="spellStart"/>
+      <w:r>
+        <w:rPr>
+          <w:rFonts w:ascii="Menlo" w:eastAsia="Times New Roman" w:hAnsi="Menlo" w:cs="Menlo"/>
+          <w:color w:val="9CDCFE"/>
+          <w:sz w:val="16"/>
+          <w:szCs w:val="16"/>
+          <w:lang w:eastAsia="en-GB"/>
+        </w:rPr>
+        <w:t>early_stopping</w:t>
+      </w:r>
+      <w:proofErr w:type="spellEnd"/>
+      <w:r>
+        <w:rPr>
+          <w:rFonts w:ascii="Menlo" w:eastAsia="Times New Roman" w:hAnsi="Menlo" w:cs="Menlo"/>
+          <w:color w:val="D4D4D4"/>
+          <w:sz w:val="16"/>
+          <w:szCs w:val="16"/>
+          <w:lang w:eastAsia="en-GB"/>
+        </w:rPr>
+        <w:t>=</w:t>
+      </w:r>
+      <w:r>
+        <w:rPr>
+          <w:rFonts w:ascii="Menlo" w:eastAsia="Times New Roman" w:hAnsi="Menlo" w:cs="Menlo"/>
+          <w:color w:val="569CD6"/>
+          <w:sz w:val="16"/>
+          <w:szCs w:val="16"/>
+          <w:lang w:eastAsia="en-GB"/>
+        </w:rPr>
+        <w:t>True</w:t>
+      </w:r>
+      <w:r>
+        <w:rPr>
+          <w:rFonts w:ascii="Menlo" w:eastAsia="Times New Roman" w:hAnsi="Menlo" w:cs="Menlo"/>
+          <w:color w:val="D4D4D4"/>
+          <w:sz w:val="16"/>
+          <w:szCs w:val="16"/>
+          <w:lang w:eastAsia="en-GB"/>
+        </w:rPr>
+        <w:t xml:space="preserve">) </w:t>
+      </w:r>
+      <w:r>
+        <w:rPr>
+          <w:rFonts w:ascii="Menlo" w:eastAsia="Times New Roman" w:hAnsi="Menlo" w:cs="Menlo"/>
+          <w:color w:val="6A9955"/>
+          <w:sz w:val="16"/>
+          <w:szCs w:val="16"/>
+          <w:lang w:eastAsia="en-GB"/>
+        </w:rPr>
+        <w:t xml:space="preserve"># </w:t>
+      </w:r>
+      <w:proofErr w:type="spellStart"/>
+      <w:r>
+        <w:rPr>
+          <w:rFonts w:ascii="Menlo" w:eastAsia="Times New Roman" w:hAnsi="Menlo" w:cs="Menlo"/>
+          <w:color w:val="6A9955"/>
+          <w:sz w:val="16"/>
+          <w:szCs w:val="16"/>
+          <w:lang w:eastAsia="en-GB"/>
+        </w:rPr>
+        <w:t>batchsize</w:t>
+      </w:r>
+      <w:proofErr w:type="spellEnd"/>
+      <w:r>
+        <w:rPr>
+          <w:rFonts w:ascii="Menlo" w:eastAsia="Times New Roman" w:hAnsi="Menlo" w:cs="Menlo"/>
+          <w:color w:val="6A9955"/>
+          <w:sz w:val="16"/>
+          <w:szCs w:val="16"/>
+          <w:lang w:eastAsia="en-GB"/>
+        </w:rPr>
+        <w:t xml:space="preserve"> = 200 default</w:t>
+      </w:r>
+    </w:p>
+    <w:p>
+      <w:pPr>
+        <w:rPr>
           <w:b/>
           <w:bCs/>
           <w:lang w:val="en-US"/>
         </w:rPr>
       </w:pPr>
-      <w:r>
+    </w:p>
+    <w:p>
+      <w:pPr>
         <w:rPr>
           <w:b/>
           <w:bCs/>
           <w:lang w:val="en-US"/>
         </w:rPr>
+      </w:pPr>
+      <w:r>
+        <w:rPr>
+          <w:b/>
+          <w:bCs/>
+          <w:noProof/>
+          <w:lang w:val="en-US"/>
+        </w:rPr>
+        <w:drawing>
+          <wp:inline distT="0" distB="0" distL="0" distR="0" wp14:anchorId="7A4CF011" wp14:editId="252BC80D">
+            <wp:extent cx="5727700" cy="510540"/>
+            <wp:effectExtent l="0" t="0" r="0" b="0"/>
+            <wp:docPr id="2" name="Picture 2"/>
+            <wp:cNvGraphicFramePr>
+              <a:graphicFrameLocks xmlns:a="http://schemas.openxmlformats.org/drawingml/2006/main" noChangeAspect="1"/>
+            </wp:cNvGraphicFramePr>
+            <a:graphic xmlns:a="http://schemas.openxmlformats.org/drawingml/2006/main">
+              <a:graphicData uri="http://schemas.openxmlformats.org/drawingml/2006/picture">
+                <pic:pic xmlns:pic="http://schemas.openxmlformats.org/drawingml/2006/picture">
+                  <pic:nvPicPr>
+                    <pic:cNvPr id="2" name="Screenshot 2020-05-11 at 08.57.27.png"/>
+                    <pic:cNvPicPr/>
+                  </pic:nvPicPr>
+                  <pic:blipFill>
+                    <a:blip r:embed="rId6" cstate="print">
+                      <a:extLst>
+                        <a:ext uri="{28A0092B-C50C-407E-A947-70E740481C1C}">
+                          <a14:useLocalDpi xmlns:a14="http://schemas.microsoft.com/office/drawing/2010/main" val="0"/>
+                        </a:ext>
+                      </a:extLst>
+                    </a:blip>
+                    <a:stretch>
+                      <a:fillRect/>
+                    </a:stretch>
+                  </pic:blipFill>
+                  <pic:spPr>
+                    <a:xfrm>
+                      <a:off x="0" y="0"/>
+                      <a:ext cx="5727700" cy="510540"/>
+                    </a:xfrm>
+                    <a:prstGeom prst="rect">
+                      <a:avLst/>
+                    </a:prstGeom>
+                  </pic:spPr>
+                </pic:pic>
+              </a:graphicData>
+            </a:graphic>
+          </wp:inline>
+        </w:drawing>
+      </w:r>
+    </w:p>
+    <w:p>
+      <w:pPr>
+        <w:rPr>
+          <w:b/>
+          <w:bCs/>
+          <w:lang w:val="en-US"/>
+        </w:rPr>
+      </w:pPr>
+      <w:r>
+        <w:rPr>
+          <w:b/>
+          <w:bCs/>
+          <w:noProof/>
+          <w:lang w:val="en-US"/>
+        </w:rPr>
+        <w:lastRenderedPageBreak/>
         <w:drawing>
           <wp:inline distT="0" distB="0" distL="0" distR="0" wp14:anchorId="1ADECE41" wp14:editId="709B4B0F">
             <wp:extent cx="4064000" cy="3048000"/>
@@ -1353,6 +1492,564 @@
           </wp:inline>
         </w:drawing>
       </w:r>
+    </w:p>
+    <w:p>
+      <w:pPr>
+        <w:rPr>
+          <w:b/>
+          <w:bCs/>
+          <w:lang w:val="en-US"/>
+        </w:rPr>
+      </w:pPr>
+      <w:r>
+        <w:rPr>
+          <w:b/>
+          <w:bCs/>
+          <w:lang w:val="en-US"/>
+        </w:rPr>
+        <w:t>Test 3:</w:t>
+      </w:r>
+    </w:p>
+    <w:p>
+      <w:pPr>
+        <w:rPr>
+          <w:b/>
+          <w:bCs/>
+          <w:sz w:val="22"/>
+          <w:szCs w:val="22"/>
+          <w:lang w:val="en-US"/>
+        </w:rPr>
+      </w:pPr>
+    </w:p>
+    <w:p>
+      <w:pPr>
+        <w:shd w:val="clear" w:color="auto" w:fill="1E1E1E"/>
+        <w:spacing w:line="270" w:lineRule="atLeast"/>
+        <w:rPr>
+          <w:rFonts w:ascii="Menlo" w:eastAsia="Times New Roman" w:hAnsi="Menlo" w:cs="Menlo"/>
+          <w:color w:val="D4D4D4"/>
+          <w:sz w:val="16"/>
+          <w:szCs w:val="16"/>
+          <w:lang w:eastAsia="en-GB"/>
+        </w:rPr>
+      </w:pPr>
+      <w:proofErr w:type="spellStart"/>
+      <w:r>
+        <w:rPr>
+          <w:rFonts w:ascii="Menlo" w:eastAsia="Times New Roman" w:hAnsi="Menlo" w:cs="Menlo"/>
+          <w:color w:val="D4D4D4"/>
+          <w:sz w:val="16"/>
+          <w:szCs w:val="16"/>
+          <w:lang w:eastAsia="en-GB"/>
+        </w:rPr>
+        <w:t>clf_image</w:t>
+      </w:r>
+      <w:proofErr w:type="spellEnd"/>
+      <w:r>
+        <w:rPr>
+          <w:rFonts w:ascii="Menlo" w:eastAsia="Times New Roman" w:hAnsi="Menlo" w:cs="Menlo"/>
+          <w:color w:val="D4D4D4"/>
+          <w:sz w:val="16"/>
+          <w:szCs w:val="16"/>
+          <w:lang w:eastAsia="en-GB"/>
+        </w:rPr>
+        <w:t xml:space="preserve"> = </w:t>
+      </w:r>
+      <w:proofErr w:type="spellStart"/>
+      <w:r>
+        <w:rPr>
+          <w:rFonts w:ascii="Menlo" w:eastAsia="Times New Roman" w:hAnsi="Menlo" w:cs="Menlo"/>
+          <w:color w:val="D4D4D4"/>
+          <w:sz w:val="16"/>
+          <w:szCs w:val="16"/>
+          <w:lang w:eastAsia="en-GB"/>
+        </w:rPr>
+        <w:t>MLPClassifier</w:t>
+      </w:r>
+      <w:proofErr w:type="spellEnd"/>
+      <w:r>
+        <w:rPr>
+          <w:rFonts w:ascii="Menlo" w:eastAsia="Times New Roman" w:hAnsi="Menlo" w:cs="Menlo"/>
+          <w:color w:val="D4D4D4"/>
+          <w:sz w:val="16"/>
+          <w:szCs w:val="16"/>
+          <w:lang w:eastAsia="en-GB"/>
+        </w:rPr>
+        <w:t>(</w:t>
+      </w:r>
+      <w:r>
+        <w:rPr>
+          <w:rFonts w:ascii="Menlo" w:eastAsia="Times New Roman" w:hAnsi="Menlo" w:cs="Menlo"/>
+          <w:color w:val="9CDCFE"/>
+          <w:sz w:val="16"/>
+          <w:szCs w:val="16"/>
+          <w:lang w:eastAsia="en-GB"/>
+        </w:rPr>
+        <w:t>activation</w:t>
+      </w:r>
+      <w:r>
+        <w:rPr>
+          <w:rFonts w:ascii="Menlo" w:eastAsia="Times New Roman" w:hAnsi="Menlo" w:cs="Menlo"/>
+          <w:color w:val="D4D4D4"/>
+          <w:sz w:val="16"/>
+          <w:szCs w:val="16"/>
+          <w:lang w:eastAsia="en-GB"/>
+        </w:rPr>
+        <w:t xml:space="preserve"> = </w:t>
+      </w:r>
+      <w:r>
+        <w:rPr>
+          <w:rFonts w:ascii="Menlo" w:eastAsia="Times New Roman" w:hAnsi="Menlo" w:cs="Menlo"/>
+          <w:color w:val="CE9178"/>
+          <w:sz w:val="16"/>
+          <w:szCs w:val="16"/>
+          <w:lang w:eastAsia="en-GB"/>
+        </w:rPr>
+        <w:t>'</w:t>
+      </w:r>
+      <w:proofErr w:type="spellStart"/>
+      <w:r>
+        <w:rPr>
+          <w:rFonts w:ascii="Menlo" w:eastAsia="Times New Roman" w:hAnsi="Menlo" w:cs="Menlo"/>
+          <w:color w:val="CE9178"/>
+          <w:sz w:val="16"/>
+          <w:szCs w:val="16"/>
+          <w:lang w:eastAsia="en-GB"/>
+        </w:rPr>
+        <w:t>relu</w:t>
+      </w:r>
+      <w:proofErr w:type="spellEnd"/>
+      <w:r>
+        <w:rPr>
+          <w:rFonts w:ascii="Menlo" w:eastAsia="Times New Roman" w:hAnsi="Menlo" w:cs="Menlo"/>
+          <w:color w:val="CE9178"/>
+          <w:sz w:val="16"/>
+          <w:szCs w:val="16"/>
+          <w:lang w:eastAsia="en-GB"/>
+        </w:rPr>
+        <w:t>'</w:t>
+      </w:r>
+      <w:r>
+        <w:rPr>
+          <w:rFonts w:ascii="Menlo" w:eastAsia="Times New Roman" w:hAnsi="Menlo" w:cs="Menlo"/>
+          <w:color w:val="D4D4D4"/>
+          <w:sz w:val="16"/>
+          <w:szCs w:val="16"/>
+          <w:lang w:eastAsia="en-GB"/>
+        </w:rPr>
+        <w:t>,</w:t>
+      </w:r>
+    </w:p>
+    <w:p>
+      <w:pPr>
+        <w:shd w:val="clear" w:color="auto" w:fill="1E1E1E"/>
+        <w:spacing w:line="270" w:lineRule="atLeast"/>
+        <w:rPr>
+          <w:rFonts w:ascii="Menlo" w:eastAsia="Times New Roman" w:hAnsi="Menlo" w:cs="Menlo"/>
+          <w:color w:val="D4D4D4"/>
+          <w:sz w:val="16"/>
+          <w:szCs w:val="16"/>
+          <w:lang w:eastAsia="en-GB"/>
+        </w:rPr>
+      </w:pPr>
+      <w:r>
+        <w:rPr>
+          <w:rFonts w:ascii="Menlo" w:eastAsia="Times New Roman" w:hAnsi="Menlo" w:cs="Menlo"/>
+          <w:color w:val="D4D4D4"/>
+          <w:sz w:val="16"/>
+          <w:szCs w:val="16"/>
+          <w:lang w:eastAsia="en-GB"/>
+        </w:rPr>
+        <w:t xml:space="preserve">                          </w:t>
+      </w:r>
+      <w:proofErr w:type="spellStart"/>
+      <w:r>
+        <w:rPr>
+          <w:rFonts w:ascii="Menlo" w:eastAsia="Times New Roman" w:hAnsi="Menlo" w:cs="Menlo"/>
+          <w:color w:val="9CDCFE"/>
+          <w:sz w:val="16"/>
+          <w:szCs w:val="16"/>
+          <w:lang w:eastAsia="en-GB"/>
+        </w:rPr>
+        <w:t>hidden_layer_sizes</w:t>
+      </w:r>
+      <w:proofErr w:type="spellEnd"/>
+      <w:r>
+        <w:rPr>
+          <w:rFonts w:ascii="Menlo" w:eastAsia="Times New Roman" w:hAnsi="Menlo" w:cs="Menlo"/>
+          <w:color w:val="D4D4D4"/>
+          <w:sz w:val="16"/>
+          <w:szCs w:val="16"/>
+          <w:lang w:eastAsia="en-GB"/>
+        </w:rPr>
+        <w:t xml:space="preserve"> = (</w:t>
+      </w:r>
+      <w:r>
+        <w:rPr>
+          <w:rFonts w:ascii="Menlo" w:eastAsia="Times New Roman" w:hAnsi="Menlo" w:cs="Menlo"/>
+          <w:color w:val="B5CEA8"/>
+          <w:sz w:val="16"/>
+          <w:szCs w:val="16"/>
+          <w:lang w:eastAsia="en-GB"/>
+        </w:rPr>
+        <w:t>100</w:t>
+      </w:r>
+      <w:r>
+        <w:rPr>
+          <w:rFonts w:ascii="Menlo" w:eastAsia="Times New Roman" w:hAnsi="Menlo" w:cs="Menlo"/>
+          <w:color w:val="D4D4D4"/>
+          <w:sz w:val="16"/>
+          <w:szCs w:val="16"/>
+          <w:lang w:eastAsia="en-GB"/>
+        </w:rPr>
+        <w:t xml:space="preserve">, </w:t>
+      </w:r>
+      <w:r>
+        <w:rPr>
+          <w:rFonts w:ascii="Menlo" w:eastAsia="Times New Roman" w:hAnsi="Menlo" w:cs="Menlo"/>
+          <w:color w:val="B5CEA8"/>
+          <w:sz w:val="16"/>
+          <w:szCs w:val="16"/>
+          <w:lang w:eastAsia="en-GB"/>
+        </w:rPr>
+        <w:t>100</w:t>
+      </w:r>
+      <w:r>
+        <w:rPr>
+          <w:rFonts w:ascii="Menlo" w:eastAsia="Times New Roman" w:hAnsi="Menlo" w:cs="Menlo"/>
+          <w:color w:val="D4D4D4"/>
+          <w:sz w:val="16"/>
+          <w:szCs w:val="16"/>
+          <w:lang w:eastAsia="en-GB"/>
+        </w:rPr>
+        <w:t xml:space="preserve">, </w:t>
+      </w:r>
+      <w:r>
+        <w:rPr>
+          <w:rFonts w:ascii="Menlo" w:eastAsia="Times New Roman" w:hAnsi="Menlo" w:cs="Menlo"/>
+          <w:color w:val="B5CEA8"/>
+          <w:sz w:val="16"/>
+          <w:szCs w:val="16"/>
+          <w:lang w:eastAsia="en-GB"/>
+        </w:rPr>
+        <w:t>100</w:t>
+      </w:r>
+      <w:r>
+        <w:rPr>
+          <w:rFonts w:ascii="Menlo" w:eastAsia="Times New Roman" w:hAnsi="Menlo" w:cs="Menlo"/>
+          <w:color w:val="D4D4D4"/>
+          <w:sz w:val="16"/>
+          <w:szCs w:val="16"/>
+          <w:lang w:eastAsia="en-GB"/>
+        </w:rPr>
+        <w:t xml:space="preserve">), </w:t>
+      </w:r>
+      <w:r>
+        <w:rPr>
+          <w:rFonts w:ascii="Menlo" w:eastAsia="Times New Roman" w:hAnsi="Menlo" w:cs="Menlo"/>
+          <w:color w:val="6A9955"/>
+          <w:sz w:val="16"/>
+          <w:szCs w:val="16"/>
+          <w:lang w:eastAsia="en-GB"/>
+        </w:rPr>
+        <w:t># 3 layers of 100 neurons each</w:t>
+      </w:r>
+    </w:p>
+    <w:p>
+      <w:pPr>
+        <w:shd w:val="clear" w:color="auto" w:fill="1E1E1E"/>
+        <w:spacing w:line="270" w:lineRule="atLeast"/>
+        <w:rPr>
+          <w:rFonts w:ascii="Menlo" w:eastAsia="Times New Roman" w:hAnsi="Menlo" w:cs="Menlo"/>
+          <w:color w:val="D4D4D4"/>
+          <w:sz w:val="16"/>
+          <w:szCs w:val="16"/>
+          <w:lang w:eastAsia="en-GB"/>
+        </w:rPr>
+      </w:pPr>
+      <w:r>
+        <w:rPr>
+          <w:rFonts w:ascii="Menlo" w:eastAsia="Times New Roman" w:hAnsi="Menlo" w:cs="Menlo"/>
+          <w:color w:val="D4D4D4"/>
+          <w:sz w:val="16"/>
+          <w:szCs w:val="16"/>
+          <w:lang w:eastAsia="en-GB"/>
+        </w:rPr>
+        <w:t xml:space="preserve">                          </w:t>
+      </w:r>
+      <w:r>
+        <w:rPr>
+          <w:rFonts w:ascii="Menlo" w:eastAsia="Times New Roman" w:hAnsi="Menlo" w:cs="Menlo"/>
+          <w:color w:val="9CDCFE"/>
+          <w:sz w:val="16"/>
+          <w:szCs w:val="16"/>
+          <w:lang w:eastAsia="en-GB"/>
+        </w:rPr>
+        <w:t>solver</w:t>
+      </w:r>
+      <w:r>
+        <w:rPr>
+          <w:rFonts w:ascii="Menlo" w:eastAsia="Times New Roman" w:hAnsi="Menlo" w:cs="Menlo"/>
+          <w:color w:val="D4D4D4"/>
+          <w:sz w:val="16"/>
+          <w:szCs w:val="16"/>
+          <w:lang w:eastAsia="en-GB"/>
+        </w:rPr>
+        <w:t xml:space="preserve"> = </w:t>
+      </w:r>
+      <w:r>
+        <w:rPr>
+          <w:rFonts w:ascii="Menlo" w:eastAsia="Times New Roman" w:hAnsi="Menlo" w:cs="Menlo"/>
+          <w:color w:val="CE9178"/>
+          <w:sz w:val="16"/>
+          <w:szCs w:val="16"/>
+          <w:lang w:eastAsia="en-GB"/>
+        </w:rPr>
+        <w:t>'</w:t>
+      </w:r>
+      <w:proofErr w:type="spellStart"/>
+      <w:r>
+        <w:rPr>
+          <w:rFonts w:ascii="Menlo" w:eastAsia="Times New Roman" w:hAnsi="Menlo" w:cs="Menlo"/>
+          <w:color w:val="CE9178"/>
+          <w:sz w:val="16"/>
+          <w:szCs w:val="16"/>
+          <w:lang w:eastAsia="en-GB"/>
+        </w:rPr>
+        <w:t>sgd</w:t>
+      </w:r>
+      <w:proofErr w:type="spellEnd"/>
+      <w:r>
+        <w:rPr>
+          <w:rFonts w:ascii="Menlo" w:eastAsia="Times New Roman" w:hAnsi="Menlo" w:cs="Menlo"/>
+          <w:color w:val="CE9178"/>
+          <w:sz w:val="16"/>
+          <w:szCs w:val="16"/>
+          <w:lang w:eastAsia="en-GB"/>
+        </w:rPr>
+        <w:t>'</w:t>
+      </w:r>
+      <w:r>
+        <w:rPr>
+          <w:rFonts w:ascii="Menlo" w:eastAsia="Times New Roman" w:hAnsi="Menlo" w:cs="Menlo"/>
+          <w:color w:val="D4D4D4"/>
+          <w:sz w:val="16"/>
+          <w:szCs w:val="16"/>
+          <w:lang w:eastAsia="en-GB"/>
+        </w:rPr>
+        <w:t xml:space="preserve">, </w:t>
+      </w:r>
+    </w:p>
+    <w:p>
+      <w:pPr>
+        <w:shd w:val="clear" w:color="auto" w:fill="1E1E1E"/>
+        <w:spacing w:line="270" w:lineRule="atLeast"/>
+        <w:rPr>
+          <w:rFonts w:ascii="Menlo" w:eastAsia="Times New Roman" w:hAnsi="Menlo" w:cs="Menlo"/>
+          <w:color w:val="D4D4D4"/>
+          <w:sz w:val="16"/>
+          <w:szCs w:val="16"/>
+          <w:lang w:eastAsia="en-GB"/>
+        </w:rPr>
+      </w:pPr>
+      <w:r>
+        <w:rPr>
+          <w:rFonts w:ascii="Menlo" w:eastAsia="Times New Roman" w:hAnsi="Menlo" w:cs="Menlo"/>
+          <w:color w:val="D4D4D4"/>
+          <w:sz w:val="16"/>
+          <w:szCs w:val="16"/>
+          <w:lang w:eastAsia="en-GB"/>
+        </w:rPr>
+        <w:t xml:space="preserve">                          </w:t>
+      </w:r>
+      <w:r>
+        <w:rPr>
+          <w:rFonts w:ascii="Menlo" w:eastAsia="Times New Roman" w:hAnsi="Menlo" w:cs="Menlo"/>
+          <w:color w:val="9CDCFE"/>
+          <w:sz w:val="16"/>
+          <w:szCs w:val="16"/>
+          <w:lang w:eastAsia="en-GB"/>
+        </w:rPr>
+        <w:t>verbose</w:t>
+      </w:r>
+      <w:r>
+        <w:rPr>
+          <w:rFonts w:ascii="Menlo" w:eastAsia="Times New Roman" w:hAnsi="Menlo" w:cs="Menlo"/>
+          <w:color w:val="D4D4D4"/>
+          <w:sz w:val="16"/>
+          <w:szCs w:val="16"/>
+          <w:lang w:eastAsia="en-GB"/>
+        </w:rPr>
+        <w:t xml:space="preserve"> = </w:t>
+      </w:r>
+      <w:r>
+        <w:rPr>
+          <w:rFonts w:ascii="Menlo" w:eastAsia="Times New Roman" w:hAnsi="Menlo" w:cs="Menlo"/>
+          <w:color w:val="569CD6"/>
+          <w:sz w:val="16"/>
+          <w:szCs w:val="16"/>
+          <w:lang w:eastAsia="en-GB"/>
+        </w:rPr>
+        <w:t>True</w:t>
+      </w:r>
+      <w:r>
+        <w:rPr>
+          <w:rFonts w:ascii="Menlo" w:eastAsia="Times New Roman" w:hAnsi="Menlo" w:cs="Menlo"/>
+          <w:color w:val="D4D4D4"/>
+          <w:sz w:val="16"/>
+          <w:szCs w:val="16"/>
+          <w:lang w:eastAsia="en-GB"/>
+        </w:rPr>
+        <w:t>,</w:t>
+      </w:r>
+    </w:p>
+    <w:p>
+      <w:pPr>
+        <w:shd w:val="clear" w:color="auto" w:fill="1E1E1E"/>
+        <w:spacing w:line="270" w:lineRule="atLeast"/>
+        <w:rPr>
+          <w:rFonts w:ascii="Menlo" w:eastAsia="Times New Roman" w:hAnsi="Menlo" w:cs="Menlo"/>
+          <w:color w:val="D4D4D4"/>
+          <w:sz w:val="16"/>
+          <w:szCs w:val="16"/>
+          <w:lang w:eastAsia="en-GB"/>
+        </w:rPr>
+      </w:pPr>
+      <w:r>
+        <w:rPr>
+          <w:rFonts w:ascii="Menlo" w:eastAsia="Times New Roman" w:hAnsi="Menlo" w:cs="Menlo"/>
+          <w:color w:val="D4D4D4"/>
+          <w:sz w:val="16"/>
+          <w:szCs w:val="16"/>
+          <w:lang w:eastAsia="en-GB"/>
+        </w:rPr>
+        <w:t xml:space="preserve">                          </w:t>
+      </w:r>
+      <w:proofErr w:type="spellStart"/>
+      <w:r>
+        <w:rPr>
+          <w:rFonts w:ascii="Menlo" w:eastAsia="Times New Roman" w:hAnsi="Menlo" w:cs="Menlo"/>
+          <w:color w:val="9CDCFE"/>
+          <w:sz w:val="16"/>
+          <w:szCs w:val="16"/>
+          <w:lang w:eastAsia="en-GB"/>
+        </w:rPr>
+        <w:t>max_iter</w:t>
+      </w:r>
+      <w:proofErr w:type="spellEnd"/>
+      <w:r>
+        <w:rPr>
+          <w:rFonts w:ascii="Menlo" w:eastAsia="Times New Roman" w:hAnsi="Menlo" w:cs="Menlo"/>
+          <w:color w:val="D4D4D4"/>
+          <w:sz w:val="16"/>
+          <w:szCs w:val="16"/>
+          <w:lang w:eastAsia="en-GB"/>
+        </w:rPr>
+        <w:t xml:space="preserve"> = </w:t>
+      </w:r>
+      <w:r>
+        <w:rPr>
+          <w:rFonts w:ascii="Menlo" w:eastAsia="Times New Roman" w:hAnsi="Menlo" w:cs="Menlo"/>
+          <w:color w:val="B5CEA8"/>
+          <w:sz w:val="16"/>
+          <w:szCs w:val="16"/>
+          <w:lang w:eastAsia="en-GB"/>
+        </w:rPr>
+        <w:t>100</w:t>
+      </w:r>
+      <w:r>
+        <w:rPr>
+          <w:rFonts w:ascii="Menlo" w:eastAsia="Times New Roman" w:hAnsi="Menlo" w:cs="Menlo"/>
+          <w:color w:val="D4D4D4"/>
+          <w:sz w:val="16"/>
+          <w:szCs w:val="16"/>
+          <w:lang w:eastAsia="en-GB"/>
+        </w:rPr>
+        <w:t>,</w:t>
+      </w:r>
+    </w:p>
+    <w:p>
+      <w:pPr>
+        <w:shd w:val="clear" w:color="auto" w:fill="1E1E1E"/>
+        <w:spacing w:line="270" w:lineRule="atLeast"/>
+        <w:rPr>
+          <w:rFonts w:ascii="Menlo" w:eastAsia="Times New Roman" w:hAnsi="Menlo" w:cs="Menlo"/>
+          <w:color w:val="D4D4D4"/>
+          <w:sz w:val="16"/>
+          <w:szCs w:val="16"/>
+          <w:lang w:eastAsia="en-GB"/>
+        </w:rPr>
+      </w:pPr>
+      <w:r>
+        <w:rPr>
+          <w:rFonts w:ascii="Menlo" w:eastAsia="Times New Roman" w:hAnsi="Menlo" w:cs="Menlo"/>
+          <w:color w:val="D4D4D4"/>
+          <w:sz w:val="16"/>
+          <w:szCs w:val="16"/>
+          <w:lang w:eastAsia="en-GB"/>
+        </w:rPr>
+        <w:t xml:space="preserve">                          </w:t>
+      </w:r>
+      <w:proofErr w:type="spellStart"/>
+      <w:r>
+        <w:rPr>
+          <w:rFonts w:ascii="Menlo" w:eastAsia="Times New Roman" w:hAnsi="Menlo" w:cs="Menlo"/>
+          <w:color w:val="9CDCFE"/>
+          <w:sz w:val="16"/>
+          <w:szCs w:val="16"/>
+          <w:lang w:eastAsia="en-GB"/>
+        </w:rPr>
+        <w:t>early_stopping</w:t>
+      </w:r>
+      <w:proofErr w:type="spellEnd"/>
+      <w:r>
+        <w:rPr>
+          <w:rFonts w:ascii="Menlo" w:eastAsia="Times New Roman" w:hAnsi="Menlo" w:cs="Menlo"/>
+          <w:color w:val="D4D4D4"/>
+          <w:sz w:val="16"/>
+          <w:szCs w:val="16"/>
+          <w:lang w:eastAsia="en-GB"/>
+        </w:rPr>
+        <w:t>=</w:t>
+      </w:r>
+      <w:r>
+        <w:rPr>
+          <w:rFonts w:ascii="Menlo" w:eastAsia="Times New Roman" w:hAnsi="Menlo" w:cs="Menlo"/>
+          <w:color w:val="569CD6"/>
+          <w:sz w:val="16"/>
+          <w:szCs w:val="16"/>
+          <w:lang w:eastAsia="en-GB"/>
+        </w:rPr>
+        <w:t>True</w:t>
+      </w:r>
+      <w:r>
+        <w:rPr>
+          <w:rFonts w:ascii="Menlo" w:eastAsia="Times New Roman" w:hAnsi="Menlo" w:cs="Menlo"/>
+          <w:color w:val="D4D4D4"/>
+          <w:sz w:val="16"/>
+          <w:szCs w:val="16"/>
+          <w:lang w:eastAsia="en-GB"/>
+        </w:rPr>
+        <w:t xml:space="preserve">) </w:t>
+      </w:r>
+    </w:p>
+    <w:p>
+      <w:pPr>
+        <w:rPr>
+          <w:b/>
+          <w:bCs/>
+          <w:lang w:val="en-US"/>
+        </w:rPr>
+      </w:pPr>
+    </w:p>
+    <w:p>
+      <w:pPr>
+        <w:rPr>
+          <w:b/>
+          <w:bCs/>
+          <w:lang w:val="en-US"/>
+        </w:rPr>
+      </w:pPr>
     </w:p>
     <w:sectPr>
       <w:pgSz w:w="11900" w:h="16840"/>

</xml_diff>

<commit_message>
Trying to fix k fold in keras
</commit_message>
<xml_diff>
--- a/Results/SKLEARN Training vs Validation Summary.docx
+++ b/Results/SKLEARN Training vs Validation Summary.docx
@@ -6,39 +6,10 @@
       <w:pPr>
         <w:jc w:val="center"/>
         <w:rPr>
-          <w:lang w:val="en-US"/>
-        </w:rPr>
-      </w:pPr>
-      <w:r>
-        <w:rPr>
-          <w:lang w:val="en-US"/>
-        </w:rPr>
-        <w:t>SKLEARN Training vs Validation Summary</w:t>
-      </w:r>
-    </w:p>
-    <w:p>
-      <w:pPr>
-        <w:jc w:val="center"/>
-        <w:rPr>
-          <w:lang w:val="en-US"/>
-        </w:rPr>
-      </w:pPr>
-    </w:p>
-    <w:p>
-      <w:pPr>
-        <w:jc w:val="center"/>
-        <w:rPr>
-          <w:lang w:val="en-US"/>
-        </w:rPr>
-      </w:pPr>
-    </w:p>
-    <w:p>
-      <w:pPr>
-        <w:rPr>
           <w:b/>
           <w:bCs/>
-          <w:sz w:val="22"/>
-          <w:szCs w:val="22"/>
+          <w:sz w:val="18"/>
+          <w:szCs w:val="18"/>
           <w:lang w:val="en-US"/>
         </w:rPr>
       </w:pPr>
@@ -46,8 +17,51 @@
         <w:rPr>
           <w:b/>
           <w:bCs/>
-          <w:sz w:val="22"/>
-          <w:szCs w:val="22"/>
+          <w:sz w:val="18"/>
+          <w:szCs w:val="18"/>
+          <w:lang w:val="en-US"/>
+        </w:rPr>
+        <w:t>SKLEARN Training vs Validation Summary</w:t>
+      </w:r>
+    </w:p>
+    <w:p>
+      <w:pPr>
+        <w:jc w:val="center"/>
+        <w:rPr>
+          <w:b/>
+          <w:bCs/>
+          <w:sz w:val="18"/>
+          <w:szCs w:val="18"/>
+          <w:lang w:val="en-US"/>
+        </w:rPr>
+      </w:pPr>
+    </w:p>
+    <w:p>
+      <w:pPr>
+        <w:jc w:val="center"/>
+        <w:rPr>
+          <w:sz w:val="18"/>
+          <w:szCs w:val="18"/>
+          <w:lang w:val="en-US"/>
+        </w:rPr>
+      </w:pPr>
+    </w:p>
+    <w:p>
+      <w:pPr>
+        <w:rPr>
+          <w:b/>
+          <w:bCs/>
+          <w:sz w:val="18"/>
+          <w:szCs w:val="18"/>
+          <w:lang w:val="en-US"/>
+        </w:rPr>
+      </w:pPr>
+      <w:r>
+        <w:rPr>
+          <w:b/>
+          <w:bCs/>
+          <w:sz w:val="18"/>
+          <w:szCs w:val="18"/>
           <w:lang w:val="en-US"/>
         </w:rPr>
         <w:t>Test 1:</w:t>
@@ -665,8 +679,8 @@
     <w:p>
       <w:pPr>
         <w:rPr>
-          <w:sz w:val="22"/>
-          <w:szCs w:val="22"/>
+          <w:sz w:val="16"/>
+          <w:szCs w:val="16"/>
           <w:lang w:val="en-US"/>
         </w:rPr>
       </w:pPr>
@@ -674,16 +688,16 @@
     <w:p>
       <w:pPr>
         <w:rPr>
-          <w:sz w:val="22"/>
-          <w:szCs w:val="22"/>
+          <w:sz w:val="16"/>
+          <w:szCs w:val="16"/>
           <w:lang w:val="en-US"/>
         </w:rPr>
       </w:pPr>
       <w:r>
         <w:rPr>
           <w:noProof/>
-          <w:sz w:val="22"/>
-          <w:szCs w:val="22"/>
+          <w:sz w:val="16"/>
+          <w:szCs w:val="16"/>
           <w:lang w:val="en-US"/>
         </w:rPr>
         <w:drawing>
@@ -732,8 +746,8 @@
     <w:p>
       <w:pPr>
         <w:rPr>
-          <w:sz w:val="22"/>
-          <w:szCs w:val="22"/>
+          <w:sz w:val="16"/>
+          <w:szCs w:val="16"/>
           <w:lang w:val="en-US"/>
         </w:rPr>
       </w:pPr>
@@ -741,22 +755,22 @@
     <w:p>
       <w:pPr>
         <w:rPr>
-          <w:sz w:val="22"/>
-          <w:szCs w:val="22"/>
+          <w:sz w:val="16"/>
+          <w:szCs w:val="16"/>
           <w:lang w:val="en-US"/>
         </w:rPr>
       </w:pPr>
       <w:r>
         <w:rPr>
           <w:noProof/>
-          <w:sz w:val="22"/>
-          <w:szCs w:val="22"/>
+          <w:sz w:val="16"/>
+          <w:szCs w:val="16"/>
           <w:lang w:val="en-US"/>
         </w:rPr>
         <w:drawing>
-          <wp:inline distT="0" distB="0" distL="0" distR="0" wp14:anchorId="3B24D6E7" wp14:editId="0F553CBB">
-            <wp:extent cx="4064000" cy="3048000"/>
-            <wp:effectExtent l="0" t="0" r="0" b="0"/>
+          <wp:inline distT="0" distB="0" distL="0" distR="0" wp14:anchorId="3B24D6E7" wp14:editId="7407C71F">
+            <wp:extent cx="3742660" cy="2806995"/>
+            <wp:effectExtent l="0" t="0" r="4445" b="0"/>
             <wp:docPr id="5" name="Picture 5"/>
             <wp:cNvGraphicFramePr>
               <a:graphicFrameLocks xmlns:a="http://schemas.openxmlformats.org/drawingml/2006/main" noChangeAspect="1"/>
@@ -777,7 +791,7 @@
                   <pic:spPr>
                     <a:xfrm>
                       <a:off x="0" y="0"/>
-                      <a:ext cx="4064000" cy="3048000"/>
+                      <a:ext cx="3780351" cy="2835263"/>
                     </a:xfrm>
                     <a:prstGeom prst="rect">
                       <a:avLst/>
@@ -793,17 +807,8 @@
     <w:p>
       <w:pPr>
         <w:rPr>
-          <w:sz w:val="22"/>
-          <w:szCs w:val="22"/>
-          <w:lang w:val="en-US"/>
-        </w:rPr>
-      </w:pPr>
-    </w:p>
-    <w:p>
-      <w:pPr>
-        <w:rPr>
-          <w:sz w:val="22"/>
-          <w:szCs w:val="22"/>
+          <w:sz w:val="18"/>
+          <w:szCs w:val="18"/>
           <w:lang w:val="en-US"/>
         </w:rPr>
       </w:pPr>
@@ -813,8 +818,8 @@
         <w:rPr>
           <w:b/>
           <w:bCs/>
-          <w:sz w:val="22"/>
-          <w:szCs w:val="22"/>
+          <w:sz w:val="18"/>
+          <w:szCs w:val="18"/>
           <w:lang w:val="en-US"/>
         </w:rPr>
       </w:pPr>
@@ -822,8 +827,8 @@
         <w:rPr>
           <w:b/>
           <w:bCs/>
-          <w:sz w:val="22"/>
-          <w:szCs w:val="22"/>
+          <w:sz w:val="18"/>
+          <w:szCs w:val="18"/>
           <w:lang w:val="en-US"/>
         </w:rPr>
         <w:t>Test 2:</w:t>
@@ -1378,6 +1383,8 @@
         <w:rPr>
           <w:b/>
           <w:bCs/>
+          <w:sz w:val="16"/>
+          <w:szCs w:val="16"/>
           <w:lang w:val="en-US"/>
         </w:rPr>
       </w:pPr>
@@ -1387,6 +1394,8 @@
         <w:rPr>
           <w:b/>
           <w:bCs/>
+          <w:sz w:val="16"/>
+          <w:szCs w:val="16"/>
           <w:lang w:val="en-US"/>
         </w:rPr>
       </w:pPr>
@@ -1395,6 +1404,8 @@
           <w:b/>
           <w:bCs/>
           <w:noProof/>
+          <w:sz w:val="16"/>
+          <w:szCs w:val="16"/>
           <w:lang w:val="en-US"/>
         </w:rPr>
         <w:drawing>
@@ -1445,6 +1456,8 @@
         <w:rPr>
           <w:b/>
           <w:bCs/>
+          <w:sz w:val="16"/>
+          <w:szCs w:val="16"/>
           <w:lang w:val="en-US"/>
         </w:rPr>
       </w:pPr>
@@ -1453,13 +1466,15 @@
           <w:b/>
           <w:bCs/>
           <w:noProof/>
+          <w:sz w:val="16"/>
+          <w:szCs w:val="16"/>
           <w:lang w:val="en-US"/>
         </w:rPr>
         <w:lastRenderedPageBreak/>
         <w:drawing>
-          <wp:inline distT="0" distB="0" distL="0" distR="0" wp14:anchorId="1ADECE41" wp14:editId="709B4B0F">
-            <wp:extent cx="4064000" cy="3048000"/>
-            <wp:effectExtent l="0" t="0" r="0" b="0"/>
+          <wp:inline distT="0" distB="0" distL="0" distR="0" wp14:anchorId="1ADECE41" wp14:editId="538B6A6D">
+            <wp:extent cx="3742660" cy="2806995"/>
+            <wp:effectExtent l="0" t="0" r="4445" b="0"/>
             <wp:docPr id="1" name="Picture 1"/>
             <wp:cNvGraphicFramePr>
               <a:graphicFrameLocks xmlns:a="http://schemas.openxmlformats.org/drawingml/2006/main" noChangeAspect="1"/>
@@ -1480,7 +1495,7 @@
                   <pic:spPr>
                     <a:xfrm>
                       <a:off x="0" y="0"/>
-                      <a:ext cx="4064000" cy="3048000"/>
+                      <a:ext cx="3782565" cy="2836924"/>
                     </a:xfrm>
                     <a:prstGeom prst="rect">
                       <a:avLst/>
@@ -1498,6 +1513,8 @@
         <w:rPr>
           <w:b/>
           <w:bCs/>
+          <w:sz w:val="16"/>
+          <w:szCs w:val="16"/>
           <w:lang w:val="en-US"/>
         </w:rPr>
       </w:pPr>
@@ -1505,6 +1522,8 @@
         <w:rPr>
           <w:b/>
           <w:bCs/>
+          <w:sz w:val="18"/>
+          <w:szCs w:val="18"/>
           <w:lang w:val="en-US"/>
         </w:rPr>
         <w:t>Test 3:</w:t>
@@ -1515,8 +1534,8 @@
         <w:rPr>
           <w:b/>
           <w:bCs/>
-          <w:sz w:val="22"/>
-          <w:szCs w:val="22"/>
+          <w:sz w:val="16"/>
+          <w:szCs w:val="16"/>
           <w:lang w:val="en-US"/>
         </w:rPr>
       </w:pPr>
@@ -2038,6 +2057,8 @@
         <w:rPr>
           <w:b/>
           <w:bCs/>
+          <w:sz w:val="16"/>
+          <w:szCs w:val="16"/>
           <w:lang w:val="en-US"/>
         </w:rPr>
       </w:pPr>
@@ -2047,6 +2068,8 @@
         <w:rPr>
           <w:b/>
           <w:bCs/>
+          <w:sz w:val="16"/>
+          <w:szCs w:val="16"/>
           <w:lang w:val="en-US"/>
         </w:rPr>
       </w:pPr>
@@ -2055,6 +2078,8 @@
           <w:b/>
           <w:bCs/>
           <w:noProof/>
+          <w:sz w:val="16"/>
+          <w:szCs w:val="16"/>
           <w:lang w:val="en-US"/>
         </w:rPr>
         <w:drawing>
@@ -2105,6 +2130,8 @@
         <w:rPr>
           <w:b/>
           <w:bCs/>
+          <w:sz w:val="16"/>
+          <w:szCs w:val="16"/>
           <w:lang w:val="en-US"/>
         </w:rPr>
       </w:pPr>
@@ -2114,6 +2141,8 @@
         <w:rPr>
           <w:b/>
           <w:bCs/>
+          <w:sz w:val="16"/>
+          <w:szCs w:val="16"/>
           <w:lang w:val="en-US"/>
         </w:rPr>
       </w:pPr>
@@ -2121,12 +2150,15 @@
         <w:rPr>
           <w:b/>
           <w:bCs/>
+          <w:noProof/>
+          <w:sz w:val="16"/>
+          <w:szCs w:val="16"/>
           <w:lang w:val="en-US"/>
         </w:rPr>
         <w:drawing>
-          <wp:inline distT="0" distB="0" distL="0" distR="0" wp14:anchorId="367271E1" wp14:editId="5F8787A6">
-            <wp:extent cx="4064000" cy="3048000"/>
-            <wp:effectExtent l="0" t="0" r="0" b="0"/>
+          <wp:inline distT="0" distB="0" distL="0" distR="0" wp14:anchorId="367271E1" wp14:editId="7D3E4A0B">
+            <wp:extent cx="3744000" cy="2808000"/>
+            <wp:effectExtent l="0" t="0" r="2540" b="0"/>
             <wp:docPr id="3" name="Picture 3"/>
             <wp:cNvGraphicFramePr>
               <a:graphicFrameLocks xmlns:a="http://schemas.openxmlformats.org/drawingml/2006/main" noChangeAspect="1"/>
@@ -2147,7 +2179,7 @@
                   <pic:spPr>
                     <a:xfrm>
                       <a:off x="0" y="0"/>
-                      <a:ext cx="4064000" cy="3048000"/>
+                      <a:ext cx="3744000" cy="2808000"/>
                     </a:xfrm>
                     <a:prstGeom prst="rect">
                       <a:avLst/>
@@ -2159,6 +2191,1525 @@
           </wp:inline>
         </w:drawing>
       </w:r>
+    </w:p>
+    <w:p>
+      <w:pPr>
+        <w:rPr>
+          <w:b/>
+          <w:bCs/>
+          <w:sz w:val="18"/>
+          <w:szCs w:val="18"/>
+          <w:lang w:val="en-US"/>
+        </w:rPr>
+      </w:pPr>
+    </w:p>
+    <w:p>
+      <w:pPr>
+        <w:rPr>
+          <w:b/>
+          <w:bCs/>
+          <w:sz w:val="18"/>
+          <w:szCs w:val="18"/>
+          <w:lang w:val="en-US"/>
+        </w:rPr>
+      </w:pPr>
+      <w:r>
+        <w:rPr>
+          <w:b/>
+          <w:bCs/>
+          <w:sz w:val="18"/>
+          <w:szCs w:val="18"/>
+          <w:lang w:val="en-US"/>
+        </w:rPr>
+        <w:t>Test 4:</w:t>
+      </w:r>
+    </w:p>
+    <w:p>
+      <w:pPr>
+        <w:rPr>
+          <w:b/>
+          <w:bCs/>
+          <w:sz w:val="16"/>
+          <w:szCs w:val="16"/>
+          <w:lang w:val="en-US"/>
+        </w:rPr>
+      </w:pPr>
+    </w:p>
+    <w:p>
+      <w:pPr>
+        <w:shd w:val="clear" w:color="auto" w:fill="1E1E1E"/>
+        <w:spacing w:line="270" w:lineRule="atLeast"/>
+        <w:rPr>
+          <w:rFonts w:ascii="Menlo" w:eastAsia="Times New Roman" w:hAnsi="Menlo" w:cs="Menlo"/>
+          <w:color w:val="D4D4D4"/>
+          <w:sz w:val="16"/>
+          <w:szCs w:val="16"/>
+          <w:lang w:eastAsia="en-GB"/>
+        </w:rPr>
+      </w:pPr>
+      <w:proofErr w:type="spellStart"/>
+      <w:r>
+        <w:rPr>
+          <w:rFonts w:ascii="Menlo" w:eastAsia="Times New Roman" w:hAnsi="Menlo" w:cs="Menlo"/>
+          <w:color w:val="D4D4D4"/>
+          <w:sz w:val="16"/>
+          <w:szCs w:val="16"/>
+          <w:lang w:eastAsia="en-GB"/>
+        </w:rPr>
+        <w:t>clf_image</w:t>
+      </w:r>
+      <w:proofErr w:type="spellEnd"/>
+      <w:r>
+        <w:rPr>
+          <w:rFonts w:ascii="Menlo" w:eastAsia="Times New Roman" w:hAnsi="Menlo" w:cs="Menlo"/>
+          <w:color w:val="D4D4D4"/>
+          <w:sz w:val="16"/>
+          <w:szCs w:val="16"/>
+          <w:lang w:eastAsia="en-GB"/>
+        </w:rPr>
+        <w:t xml:space="preserve"> = </w:t>
+      </w:r>
+      <w:proofErr w:type="spellStart"/>
+      <w:r>
+        <w:rPr>
+          <w:rFonts w:ascii="Menlo" w:eastAsia="Times New Roman" w:hAnsi="Menlo" w:cs="Menlo"/>
+          <w:color w:val="D4D4D4"/>
+          <w:sz w:val="16"/>
+          <w:szCs w:val="16"/>
+          <w:lang w:eastAsia="en-GB"/>
+        </w:rPr>
+        <w:t>MLPClassifier</w:t>
+      </w:r>
+      <w:proofErr w:type="spellEnd"/>
+      <w:r>
+        <w:rPr>
+          <w:rFonts w:ascii="Menlo" w:eastAsia="Times New Roman" w:hAnsi="Menlo" w:cs="Menlo"/>
+          <w:color w:val="D4D4D4"/>
+          <w:sz w:val="16"/>
+          <w:szCs w:val="16"/>
+          <w:lang w:eastAsia="en-GB"/>
+        </w:rPr>
+        <w:t>(</w:t>
+      </w:r>
+      <w:r>
+        <w:rPr>
+          <w:rFonts w:ascii="Menlo" w:eastAsia="Times New Roman" w:hAnsi="Menlo" w:cs="Menlo"/>
+          <w:color w:val="9CDCFE"/>
+          <w:sz w:val="16"/>
+          <w:szCs w:val="16"/>
+          <w:lang w:eastAsia="en-GB"/>
+        </w:rPr>
+        <w:t>activation</w:t>
+      </w:r>
+      <w:r>
+        <w:rPr>
+          <w:rFonts w:ascii="Menlo" w:eastAsia="Times New Roman" w:hAnsi="Menlo" w:cs="Menlo"/>
+          <w:color w:val="D4D4D4"/>
+          <w:sz w:val="16"/>
+          <w:szCs w:val="16"/>
+          <w:lang w:eastAsia="en-GB"/>
+        </w:rPr>
+        <w:t xml:space="preserve"> = </w:t>
+      </w:r>
+      <w:r>
+        <w:rPr>
+          <w:rFonts w:ascii="Menlo" w:eastAsia="Times New Roman" w:hAnsi="Menlo" w:cs="Menlo"/>
+          <w:color w:val="CE9178"/>
+          <w:sz w:val="16"/>
+          <w:szCs w:val="16"/>
+          <w:lang w:eastAsia="en-GB"/>
+        </w:rPr>
+        <w:t>'</w:t>
+      </w:r>
+      <w:proofErr w:type="spellStart"/>
+      <w:r>
+        <w:rPr>
+          <w:rFonts w:ascii="Menlo" w:eastAsia="Times New Roman" w:hAnsi="Menlo" w:cs="Menlo"/>
+          <w:color w:val="CE9178"/>
+          <w:sz w:val="16"/>
+          <w:szCs w:val="16"/>
+          <w:lang w:eastAsia="en-GB"/>
+        </w:rPr>
+        <w:t>relu</w:t>
+      </w:r>
+      <w:proofErr w:type="spellEnd"/>
+      <w:r>
+        <w:rPr>
+          <w:rFonts w:ascii="Menlo" w:eastAsia="Times New Roman" w:hAnsi="Menlo" w:cs="Menlo"/>
+          <w:color w:val="CE9178"/>
+          <w:sz w:val="16"/>
+          <w:szCs w:val="16"/>
+          <w:lang w:eastAsia="en-GB"/>
+        </w:rPr>
+        <w:t>'</w:t>
+      </w:r>
+      <w:r>
+        <w:rPr>
+          <w:rFonts w:ascii="Menlo" w:eastAsia="Times New Roman" w:hAnsi="Menlo" w:cs="Menlo"/>
+          <w:color w:val="D4D4D4"/>
+          <w:sz w:val="16"/>
+          <w:szCs w:val="16"/>
+          <w:lang w:eastAsia="en-GB"/>
+        </w:rPr>
+        <w:t>,</w:t>
+      </w:r>
+    </w:p>
+    <w:p>
+      <w:pPr>
+        <w:shd w:val="clear" w:color="auto" w:fill="1E1E1E"/>
+        <w:spacing w:line="270" w:lineRule="atLeast"/>
+        <w:rPr>
+          <w:rFonts w:ascii="Menlo" w:eastAsia="Times New Roman" w:hAnsi="Menlo" w:cs="Menlo"/>
+          <w:color w:val="D4D4D4"/>
+          <w:sz w:val="16"/>
+          <w:szCs w:val="16"/>
+          <w:lang w:eastAsia="en-GB"/>
+        </w:rPr>
+      </w:pPr>
+      <w:r>
+        <w:rPr>
+          <w:rFonts w:ascii="Menlo" w:eastAsia="Times New Roman" w:hAnsi="Menlo" w:cs="Menlo"/>
+          <w:color w:val="D4D4D4"/>
+          <w:sz w:val="16"/>
+          <w:szCs w:val="16"/>
+          <w:lang w:eastAsia="en-GB"/>
+        </w:rPr>
+        <w:t xml:space="preserve">                          </w:t>
+      </w:r>
+      <w:proofErr w:type="spellStart"/>
+      <w:r>
+        <w:rPr>
+          <w:rFonts w:ascii="Menlo" w:eastAsia="Times New Roman" w:hAnsi="Menlo" w:cs="Menlo"/>
+          <w:color w:val="9CDCFE"/>
+          <w:sz w:val="16"/>
+          <w:szCs w:val="16"/>
+          <w:lang w:eastAsia="en-GB"/>
+        </w:rPr>
+        <w:t>hidden_layer_sizes</w:t>
+      </w:r>
+      <w:proofErr w:type="spellEnd"/>
+      <w:r>
+        <w:rPr>
+          <w:rFonts w:ascii="Menlo" w:eastAsia="Times New Roman" w:hAnsi="Menlo" w:cs="Menlo"/>
+          <w:color w:val="D4D4D4"/>
+          <w:sz w:val="16"/>
+          <w:szCs w:val="16"/>
+          <w:lang w:eastAsia="en-GB"/>
+        </w:rPr>
+        <w:t xml:space="preserve"> = (</w:t>
+      </w:r>
+      <w:r>
+        <w:rPr>
+          <w:rFonts w:ascii="Menlo" w:eastAsia="Times New Roman" w:hAnsi="Menlo" w:cs="Menlo"/>
+          <w:color w:val="B5CEA8"/>
+          <w:sz w:val="16"/>
+          <w:szCs w:val="16"/>
+          <w:lang w:eastAsia="en-GB"/>
+        </w:rPr>
+        <w:t>100</w:t>
+      </w:r>
+      <w:r>
+        <w:rPr>
+          <w:rFonts w:ascii="Menlo" w:eastAsia="Times New Roman" w:hAnsi="Menlo" w:cs="Menlo"/>
+          <w:color w:val="D4D4D4"/>
+          <w:sz w:val="16"/>
+          <w:szCs w:val="16"/>
+          <w:lang w:eastAsia="en-GB"/>
+        </w:rPr>
+        <w:t xml:space="preserve">, </w:t>
+      </w:r>
+      <w:r>
+        <w:rPr>
+          <w:rFonts w:ascii="Menlo" w:eastAsia="Times New Roman" w:hAnsi="Menlo" w:cs="Menlo"/>
+          <w:color w:val="B5CEA8"/>
+          <w:sz w:val="16"/>
+          <w:szCs w:val="16"/>
+          <w:lang w:eastAsia="en-GB"/>
+        </w:rPr>
+        <w:t>100</w:t>
+      </w:r>
+      <w:r>
+        <w:rPr>
+          <w:rFonts w:ascii="Menlo" w:eastAsia="Times New Roman" w:hAnsi="Menlo" w:cs="Menlo"/>
+          <w:color w:val="D4D4D4"/>
+          <w:sz w:val="16"/>
+          <w:szCs w:val="16"/>
+          <w:lang w:eastAsia="en-GB"/>
+        </w:rPr>
+        <w:t xml:space="preserve">, </w:t>
+      </w:r>
+      <w:r>
+        <w:rPr>
+          <w:rFonts w:ascii="Menlo" w:eastAsia="Times New Roman" w:hAnsi="Menlo" w:cs="Menlo"/>
+          <w:color w:val="B5CEA8"/>
+          <w:sz w:val="16"/>
+          <w:szCs w:val="16"/>
+          <w:lang w:eastAsia="en-GB"/>
+        </w:rPr>
+        <w:t>100</w:t>
+      </w:r>
+      <w:r>
+        <w:rPr>
+          <w:rFonts w:ascii="Menlo" w:eastAsia="Times New Roman" w:hAnsi="Menlo" w:cs="Menlo"/>
+          <w:color w:val="D4D4D4"/>
+          <w:sz w:val="16"/>
+          <w:szCs w:val="16"/>
+          <w:lang w:eastAsia="en-GB"/>
+        </w:rPr>
+        <w:t xml:space="preserve">), </w:t>
+      </w:r>
+    </w:p>
+    <w:p>
+      <w:pPr>
+        <w:shd w:val="clear" w:color="auto" w:fill="1E1E1E"/>
+        <w:spacing w:line="270" w:lineRule="atLeast"/>
+        <w:rPr>
+          <w:rFonts w:ascii="Menlo" w:eastAsia="Times New Roman" w:hAnsi="Menlo" w:cs="Menlo"/>
+          <w:color w:val="D4D4D4"/>
+          <w:sz w:val="16"/>
+          <w:szCs w:val="16"/>
+          <w:lang w:eastAsia="en-GB"/>
+        </w:rPr>
+      </w:pPr>
+      <w:r>
+        <w:rPr>
+          <w:rFonts w:ascii="Menlo" w:eastAsia="Times New Roman" w:hAnsi="Menlo" w:cs="Menlo"/>
+          <w:color w:val="D4D4D4"/>
+          <w:sz w:val="16"/>
+          <w:szCs w:val="16"/>
+          <w:lang w:eastAsia="en-GB"/>
+        </w:rPr>
+        <w:t xml:space="preserve">                          </w:t>
+      </w:r>
+      <w:r>
+        <w:rPr>
+          <w:rFonts w:ascii="Menlo" w:eastAsia="Times New Roman" w:hAnsi="Menlo" w:cs="Menlo"/>
+          <w:color w:val="9CDCFE"/>
+          <w:sz w:val="16"/>
+          <w:szCs w:val="16"/>
+          <w:lang w:eastAsia="en-GB"/>
+        </w:rPr>
+        <w:t>solver</w:t>
+      </w:r>
+      <w:r>
+        <w:rPr>
+          <w:rFonts w:ascii="Menlo" w:eastAsia="Times New Roman" w:hAnsi="Menlo" w:cs="Menlo"/>
+          <w:color w:val="D4D4D4"/>
+          <w:sz w:val="16"/>
+          <w:szCs w:val="16"/>
+          <w:lang w:eastAsia="en-GB"/>
+        </w:rPr>
+        <w:t xml:space="preserve"> = </w:t>
+      </w:r>
+      <w:r>
+        <w:rPr>
+          <w:rFonts w:ascii="Menlo" w:eastAsia="Times New Roman" w:hAnsi="Menlo" w:cs="Menlo"/>
+          <w:color w:val="CE9178"/>
+          <w:sz w:val="16"/>
+          <w:szCs w:val="16"/>
+          <w:lang w:eastAsia="en-GB"/>
+        </w:rPr>
+        <w:t>'</w:t>
+      </w:r>
+      <w:proofErr w:type="spellStart"/>
+      <w:r>
+        <w:rPr>
+          <w:rFonts w:ascii="Menlo" w:eastAsia="Times New Roman" w:hAnsi="Menlo" w:cs="Menlo"/>
+          <w:color w:val="CE9178"/>
+          <w:sz w:val="16"/>
+          <w:szCs w:val="16"/>
+          <w:lang w:eastAsia="en-GB"/>
+        </w:rPr>
+        <w:t>sgd</w:t>
+      </w:r>
+      <w:proofErr w:type="spellEnd"/>
+      <w:r>
+        <w:rPr>
+          <w:rFonts w:ascii="Menlo" w:eastAsia="Times New Roman" w:hAnsi="Menlo" w:cs="Menlo"/>
+          <w:color w:val="CE9178"/>
+          <w:sz w:val="16"/>
+          <w:szCs w:val="16"/>
+          <w:lang w:eastAsia="en-GB"/>
+        </w:rPr>
+        <w:t>'</w:t>
+      </w:r>
+      <w:r>
+        <w:rPr>
+          <w:rFonts w:ascii="Menlo" w:eastAsia="Times New Roman" w:hAnsi="Menlo" w:cs="Menlo"/>
+          <w:color w:val="D4D4D4"/>
+          <w:sz w:val="16"/>
+          <w:szCs w:val="16"/>
+          <w:lang w:eastAsia="en-GB"/>
+        </w:rPr>
+        <w:t xml:space="preserve">, </w:t>
+      </w:r>
+    </w:p>
+    <w:p>
+      <w:pPr>
+        <w:shd w:val="clear" w:color="auto" w:fill="1E1E1E"/>
+        <w:spacing w:line="270" w:lineRule="atLeast"/>
+        <w:rPr>
+          <w:rFonts w:ascii="Menlo" w:eastAsia="Times New Roman" w:hAnsi="Menlo" w:cs="Menlo"/>
+          <w:color w:val="D4D4D4"/>
+          <w:sz w:val="16"/>
+          <w:szCs w:val="16"/>
+          <w:lang w:eastAsia="en-GB"/>
+        </w:rPr>
+      </w:pPr>
+      <w:r>
+        <w:rPr>
+          <w:rFonts w:ascii="Menlo" w:eastAsia="Times New Roman" w:hAnsi="Menlo" w:cs="Menlo"/>
+          <w:color w:val="D4D4D4"/>
+          <w:sz w:val="16"/>
+          <w:szCs w:val="16"/>
+          <w:lang w:eastAsia="en-GB"/>
+        </w:rPr>
+        <w:lastRenderedPageBreak/>
+        <w:t xml:space="preserve">                          </w:t>
+      </w:r>
+      <w:r>
+        <w:rPr>
+          <w:rFonts w:ascii="Menlo" w:eastAsia="Times New Roman" w:hAnsi="Menlo" w:cs="Menlo"/>
+          <w:color w:val="9CDCFE"/>
+          <w:sz w:val="16"/>
+          <w:szCs w:val="16"/>
+          <w:lang w:eastAsia="en-GB"/>
+        </w:rPr>
+        <w:t>verbose</w:t>
+      </w:r>
+      <w:r>
+        <w:rPr>
+          <w:rFonts w:ascii="Menlo" w:eastAsia="Times New Roman" w:hAnsi="Menlo" w:cs="Menlo"/>
+          <w:color w:val="D4D4D4"/>
+          <w:sz w:val="16"/>
+          <w:szCs w:val="16"/>
+          <w:lang w:eastAsia="en-GB"/>
+        </w:rPr>
+        <w:t xml:space="preserve"> = </w:t>
+      </w:r>
+      <w:r>
+        <w:rPr>
+          <w:rFonts w:ascii="Menlo" w:eastAsia="Times New Roman" w:hAnsi="Menlo" w:cs="Menlo"/>
+          <w:color w:val="569CD6"/>
+          <w:sz w:val="16"/>
+          <w:szCs w:val="16"/>
+          <w:lang w:eastAsia="en-GB"/>
+        </w:rPr>
+        <w:t>True</w:t>
+      </w:r>
+      <w:r>
+        <w:rPr>
+          <w:rFonts w:ascii="Menlo" w:eastAsia="Times New Roman" w:hAnsi="Menlo" w:cs="Menlo"/>
+          <w:color w:val="D4D4D4"/>
+          <w:sz w:val="16"/>
+          <w:szCs w:val="16"/>
+          <w:lang w:eastAsia="en-GB"/>
+        </w:rPr>
+        <w:t>,</w:t>
+      </w:r>
+    </w:p>
+    <w:p>
+      <w:pPr>
+        <w:shd w:val="clear" w:color="auto" w:fill="1E1E1E"/>
+        <w:spacing w:line="270" w:lineRule="atLeast"/>
+        <w:rPr>
+          <w:rFonts w:ascii="Menlo" w:eastAsia="Times New Roman" w:hAnsi="Menlo" w:cs="Menlo"/>
+          <w:color w:val="D4D4D4"/>
+          <w:sz w:val="16"/>
+          <w:szCs w:val="16"/>
+          <w:lang w:eastAsia="en-GB"/>
+        </w:rPr>
+      </w:pPr>
+      <w:r>
+        <w:rPr>
+          <w:rFonts w:ascii="Menlo" w:eastAsia="Times New Roman" w:hAnsi="Menlo" w:cs="Menlo"/>
+          <w:color w:val="D4D4D4"/>
+          <w:sz w:val="16"/>
+          <w:szCs w:val="16"/>
+          <w:lang w:eastAsia="en-GB"/>
+        </w:rPr>
+        <w:t xml:space="preserve">                          </w:t>
+      </w:r>
+      <w:proofErr w:type="spellStart"/>
+      <w:r>
+        <w:rPr>
+          <w:rFonts w:ascii="Menlo" w:eastAsia="Times New Roman" w:hAnsi="Menlo" w:cs="Menlo"/>
+          <w:color w:val="9CDCFE"/>
+          <w:sz w:val="16"/>
+          <w:szCs w:val="16"/>
+          <w:lang w:eastAsia="en-GB"/>
+        </w:rPr>
+        <w:t>max_iter</w:t>
+      </w:r>
+      <w:proofErr w:type="spellEnd"/>
+      <w:r>
+        <w:rPr>
+          <w:rFonts w:ascii="Menlo" w:eastAsia="Times New Roman" w:hAnsi="Menlo" w:cs="Menlo"/>
+          <w:color w:val="D4D4D4"/>
+          <w:sz w:val="16"/>
+          <w:szCs w:val="16"/>
+          <w:lang w:eastAsia="en-GB"/>
+        </w:rPr>
+        <w:t xml:space="preserve"> = </w:t>
+      </w:r>
+      <w:r>
+        <w:rPr>
+          <w:rFonts w:ascii="Menlo" w:eastAsia="Times New Roman" w:hAnsi="Menlo" w:cs="Menlo"/>
+          <w:color w:val="B5CEA8"/>
+          <w:sz w:val="16"/>
+          <w:szCs w:val="16"/>
+          <w:lang w:eastAsia="en-GB"/>
+        </w:rPr>
+        <w:t>100</w:t>
+      </w:r>
+      <w:r>
+        <w:rPr>
+          <w:rFonts w:ascii="Menlo" w:eastAsia="Times New Roman" w:hAnsi="Menlo" w:cs="Menlo"/>
+          <w:color w:val="D4D4D4"/>
+          <w:sz w:val="16"/>
+          <w:szCs w:val="16"/>
+          <w:lang w:eastAsia="en-GB"/>
+        </w:rPr>
+        <w:t>,</w:t>
+      </w:r>
+    </w:p>
+    <w:p>
+      <w:pPr>
+        <w:shd w:val="clear" w:color="auto" w:fill="1E1E1E"/>
+        <w:spacing w:line="270" w:lineRule="atLeast"/>
+        <w:rPr>
+          <w:rFonts w:ascii="Menlo" w:eastAsia="Times New Roman" w:hAnsi="Menlo" w:cs="Menlo"/>
+          <w:color w:val="D4D4D4"/>
+          <w:sz w:val="16"/>
+          <w:szCs w:val="16"/>
+          <w:lang w:eastAsia="en-GB"/>
+        </w:rPr>
+      </w:pPr>
+      <w:r>
+        <w:rPr>
+          <w:rFonts w:ascii="Menlo" w:eastAsia="Times New Roman" w:hAnsi="Menlo" w:cs="Menlo"/>
+          <w:color w:val="D4D4D4"/>
+          <w:sz w:val="16"/>
+          <w:szCs w:val="16"/>
+          <w:lang w:eastAsia="en-GB"/>
+        </w:rPr>
+        <w:t xml:space="preserve">                          </w:t>
+      </w:r>
+      <w:proofErr w:type="spellStart"/>
+      <w:r>
+        <w:rPr>
+          <w:rFonts w:ascii="Menlo" w:eastAsia="Times New Roman" w:hAnsi="Menlo" w:cs="Menlo"/>
+          <w:color w:val="9CDCFE"/>
+          <w:sz w:val="16"/>
+          <w:szCs w:val="16"/>
+          <w:lang w:eastAsia="en-GB"/>
+        </w:rPr>
+        <w:t>early_stopping</w:t>
+      </w:r>
+      <w:proofErr w:type="spellEnd"/>
+      <w:r>
+        <w:rPr>
+          <w:rFonts w:ascii="Menlo" w:eastAsia="Times New Roman" w:hAnsi="Menlo" w:cs="Menlo"/>
+          <w:color w:val="D4D4D4"/>
+          <w:sz w:val="16"/>
+          <w:szCs w:val="16"/>
+          <w:lang w:eastAsia="en-GB"/>
+        </w:rPr>
+        <w:t>=</w:t>
+      </w:r>
+      <w:r>
+        <w:rPr>
+          <w:rFonts w:ascii="Menlo" w:eastAsia="Times New Roman" w:hAnsi="Menlo" w:cs="Menlo"/>
+          <w:color w:val="569CD6"/>
+          <w:sz w:val="16"/>
+          <w:szCs w:val="16"/>
+          <w:lang w:eastAsia="en-GB"/>
+        </w:rPr>
+        <w:t>True</w:t>
+      </w:r>
+      <w:r>
+        <w:rPr>
+          <w:rFonts w:ascii="Menlo" w:eastAsia="Times New Roman" w:hAnsi="Menlo" w:cs="Menlo"/>
+          <w:color w:val="D4D4D4"/>
+          <w:sz w:val="16"/>
+          <w:szCs w:val="16"/>
+          <w:lang w:eastAsia="en-GB"/>
+        </w:rPr>
+        <w:t xml:space="preserve">) </w:t>
+      </w:r>
+      <w:r>
+        <w:rPr>
+          <w:rFonts w:ascii="Menlo" w:eastAsia="Times New Roman" w:hAnsi="Menlo" w:cs="Menlo"/>
+          <w:color w:val="6A9955"/>
+          <w:sz w:val="16"/>
+          <w:szCs w:val="16"/>
+          <w:lang w:eastAsia="en-GB"/>
+        </w:rPr>
+        <w:t xml:space="preserve"># </w:t>
+      </w:r>
+      <w:proofErr w:type="spellStart"/>
+      <w:r>
+        <w:rPr>
+          <w:rFonts w:ascii="Menlo" w:eastAsia="Times New Roman" w:hAnsi="Menlo" w:cs="Menlo"/>
+          <w:color w:val="6A9955"/>
+          <w:sz w:val="16"/>
+          <w:szCs w:val="16"/>
+          <w:lang w:eastAsia="en-GB"/>
+        </w:rPr>
+        <w:t>batchsize</w:t>
+      </w:r>
+      <w:proofErr w:type="spellEnd"/>
+      <w:r>
+        <w:rPr>
+          <w:rFonts w:ascii="Menlo" w:eastAsia="Times New Roman" w:hAnsi="Menlo" w:cs="Menlo"/>
+          <w:color w:val="6A9955"/>
+          <w:sz w:val="16"/>
+          <w:szCs w:val="16"/>
+          <w:lang w:eastAsia="en-GB"/>
+        </w:rPr>
+        <w:t xml:space="preserve"> = 200 default</w:t>
+      </w:r>
+    </w:p>
+    <w:p>
+      <w:pPr>
+        <w:shd w:val="clear" w:color="auto" w:fill="1E1E1E"/>
+        <w:spacing w:line="270" w:lineRule="atLeast"/>
+        <w:rPr>
+          <w:rFonts w:ascii="Menlo" w:eastAsia="Times New Roman" w:hAnsi="Menlo" w:cs="Menlo"/>
+          <w:color w:val="D4D4D4"/>
+          <w:sz w:val="16"/>
+          <w:szCs w:val="16"/>
+          <w:lang w:eastAsia="en-GB"/>
+        </w:rPr>
+      </w:pPr>
+    </w:p>
+    <w:p>
+      <w:pPr>
+        <w:shd w:val="clear" w:color="auto" w:fill="1E1E1E"/>
+        <w:spacing w:line="270" w:lineRule="atLeast"/>
+        <w:rPr>
+          <w:rFonts w:ascii="Menlo" w:eastAsia="Times New Roman" w:hAnsi="Menlo" w:cs="Menlo"/>
+          <w:color w:val="D4D4D4"/>
+          <w:sz w:val="16"/>
+          <w:szCs w:val="16"/>
+          <w:lang w:eastAsia="en-GB"/>
+        </w:rPr>
+      </w:pPr>
+      <w:proofErr w:type="spellStart"/>
+      <w:r>
+        <w:rPr>
+          <w:rFonts w:ascii="Menlo" w:eastAsia="Times New Roman" w:hAnsi="Menlo" w:cs="Menlo"/>
+          <w:color w:val="D4D4D4"/>
+          <w:sz w:val="16"/>
+          <w:szCs w:val="16"/>
+          <w:lang w:eastAsia="en-GB"/>
+        </w:rPr>
+        <w:t>test_percent</w:t>
+      </w:r>
+      <w:proofErr w:type="spellEnd"/>
+      <w:r>
+        <w:rPr>
+          <w:rFonts w:ascii="Menlo" w:eastAsia="Times New Roman" w:hAnsi="Menlo" w:cs="Menlo"/>
+          <w:color w:val="D4D4D4"/>
+          <w:sz w:val="16"/>
+          <w:szCs w:val="16"/>
+          <w:lang w:eastAsia="en-GB"/>
+        </w:rPr>
+        <w:t xml:space="preserve"> = </w:t>
+      </w:r>
+      <w:r>
+        <w:rPr>
+          <w:rFonts w:ascii="Menlo" w:eastAsia="Times New Roman" w:hAnsi="Menlo" w:cs="Menlo"/>
+          <w:color w:val="B5CEA8"/>
+          <w:sz w:val="16"/>
+          <w:szCs w:val="16"/>
+          <w:lang w:eastAsia="en-GB"/>
+        </w:rPr>
+        <w:t>0.2</w:t>
+      </w:r>
+    </w:p>
+    <w:p>
+      <w:pPr>
+        <w:shd w:val="clear" w:color="auto" w:fill="1E1E1E"/>
+        <w:spacing w:line="270" w:lineRule="atLeast"/>
+        <w:rPr>
+          <w:rFonts w:ascii="Menlo" w:eastAsia="Times New Roman" w:hAnsi="Menlo" w:cs="Menlo"/>
+          <w:color w:val="D4D4D4"/>
+          <w:sz w:val="16"/>
+          <w:szCs w:val="16"/>
+          <w:lang w:eastAsia="en-GB"/>
+        </w:rPr>
+      </w:pPr>
+      <w:r>
+        <w:rPr>
+          <w:rFonts w:ascii="Menlo" w:eastAsia="Times New Roman" w:hAnsi="Menlo" w:cs="Menlo"/>
+          <w:color w:val="D4D4D4"/>
+          <w:sz w:val="16"/>
+          <w:szCs w:val="16"/>
+          <w:lang w:eastAsia="en-GB"/>
+        </w:rPr>
+        <w:t xml:space="preserve">    </w:t>
+      </w:r>
+      <w:proofErr w:type="spellStart"/>
+      <w:r>
+        <w:rPr>
+          <w:rFonts w:ascii="Menlo" w:eastAsia="Times New Roman" w:hAnsi="Menlo" w:cs="Menlo"/>
+          <w:color w:val="D4D4D4"/>
+          <w:sz w:val="16"/>
+          <w:szCs w:val="16"/>
+          <w:lang w:eastAsia="en-GB"/>
+        </w:rPr>
+        <w:t>x_train</w:t>
+      </w:r>
+      <w:proofErr w:type="spellEnd"/>
+      <w:r>
+        <w:rPr>
+          <w:rFonts w:ascii="Menlo" w:eastAsia="Times New Roman" w:hAnsi="Menlo" w:cs="Menlo"/>
+          <w:color w:val="D4D4D4"/>
+          <w:sz w:val="16"/>
+          <w:szCs w:val="16"/>
+          <w:lang w:eastAsia="en-GB"/>
+        </w:rPr>
+        <w:t xml:space="preserve">, </w:t>
+      </w:r>
+      <w:proofErr w:type="spellStart"/>
+      <w:r>
+        <w:rPr>
+          <w:rFonts w:ascii="Menlo" w:eastAsia="Times New Roman" w:hAnsi="Menlo" w:cs="Menlo"/>
+          <w:color w:val="D4D4D4"/>
+          <w:sz w:val="16"/>
+          <w:szCs w:val="16"/>
+          <w:lang w:eastAsia="en-GB"/>
+        </w:rPr>
+        <w:t>x_test</w:t>
+      </w:r>
+      <w:proofErr w:type="spellEnd"/>
+      <w:r>
+        <w:rPr>
+          <w:rFonts w:ascii="Menlo" w:eastAsia="Times New Roman" w:hAnsi="Menlo" w:cs="Menlo"/>
+          <w:color w:val="D4D4D4"/>
+          <w:sz w:val="16"/>
+          <w:szCs w:val="16"/>
+          <w:lang w:eastAsia="en-GB"/>
+        </w:rPr>
+        <w:t xml:space="preserve">, </w:t>
+      </w:r>
+      <w:proofErr w:type="spellStart"/>
+      <w:r>
+        <w:rPr>
+          <w:rFonts w:ascii="Menlo" w:eastAsia="Times New Roman" w:hAnsi="Menlo" w:cs="Menlo"/>
+          <w:color w:val="D4D4D4"/>
+          <w:sz w:val="16"/>
+          <w:szCs w:val="16"/>
+          <w:lang w:eastAsia="en-GB"/>
+        </w:rPr>
+        <w:t>y_train</w:t>
+      </w:r>
+      <w:proofErr w:type="spellEnd"/>
+      <w:r>
+        <w:rPr>
+          <w:rFonts w:ascii="Menlo" w:eastAsia="Times New Roman" w:hAnsi="Menlo" w:cs="Menlo"/>
+          <w:color w:val="D4D4D4"/>
+          <w:sz w:val="16"/>
+          <w:szCs w:val="16"/>
+          <w:lang w:eastAsia="en-GB"/>
+        </w:rPr>
+        <w:t xml:space="preserve">, </w:t>
+      </w:r>
+      <w:proofErr w:type="spellStart"/>
+      <w:r>
+        <w:rPr>
+          <w:rFonts w:ascii="Menlo" w:eastAsia="Times New Roman" w:hAnsi="Menlo" w:cs="Menlo"/>
+          <w:color w:val="D4D4D4"/>
+          <w:sz w:val="16"/>
+          <w:szCs w:val="16"/>
+          <w:lang w:eastAsia="en-GB"/>
+        </w:rPr>
+        <w:t>y_test</w:t>
+      </w:r>
+      <w:proofErr w:type="spellEnd"/>
+      <w:r>
+        <w:rPr>
+          <w:rFonts w:ascii="Menlo" w:eastAsia="Times New Roman" w:hAnsi="Menlo" w:cs="Menlo"/>
+          <w:color w:val="D4D4D4"/>
+          <w:sz w:val="16"/>
+          <w:szCs w:val="16"/>
+          <w:lang w:eastAsia="en-GB"/>
+        </w:rPr>
+        <w:t xml:space="preserve"> = </w:t>
+      </w:r>
+      <w:proofErr w:type="spellStart"/>
+      <w:r>
+        <w:rPr>
+          <w:rFonts w:ascii="Menlo" w:eastAsia="Times New Roman" w:hAnsi="Menlo" w:cs="Menlo"/>
+          <w:color w:val="D4D4D4"/>
+          <w:sz w:val="16"/>
+          <w:szCs w:val="16"/>
+          <w:lang w:eastAsia="en-GB"/>
+        </w:rPr>
+        <w:t>train_test_split</w:t>
+      </w:r>
+      <w:proofErr w:type="spellEnd"/>
+      <w:r>
+        <w:rPr>
+          <w:rFonts w:ascii="Menlo" w:eastAsia="Times New Roman" w:hAnsi="Menlo" w:cs="Menlo"/>
+          <w:color w:val="D4D4D4"/>
+          <w:sz w:val="16"/>
+          <w:szCs w:val="16"/>
+          <w:lang w:eastAsia="en-GB"/>
+        </w:rPr>
+        <w:t xml:space="preserve">(X, Y, </w:t>
+      </w:r>
+      <w:r>
+        <w:rPr>
+          <w:rFonts w:ascii="Menlo" w:eastAsia="Times New Roman" w:hAnsi="Menlo" w:cs="Menlo"/>
+          <w:color w:val="9CDCFE"/>
+          <w:sz w:val="16"/>
+          <w:szCs w:val="16"/>
+          <w:lang w:eastAsia="en-GB"/>
+        </w:rPr>
+        <w:t>shuffle</w:t>
+      </w:r>
+      <w:r>
+        <w:rPr>
+          <w:rFonts w:ascii="Menlo" w:eastAsia="Times New Roman" w:hAnsi="Menlo" w:cs="Menlo"/>
+          <w:color w:val="D4D4D4"/>
+          <w:sz w:val="16"/>
+          <w:szCs w:val="16"/>
+          <w:lang w:eastAsia="en-GB"/>
+        </w:rPr>
+        <w:t>=</w:t>
+      </w:r>
+      <w:r>
+        <w:rPr>
+          <w:rFonts w:ascii="Menlo" w:eastAsia="Times New Roman" w:hAnsi="Menlo" w:cs="Menlo"/>
+          <w:color w:val="569CD6"/>
+          <w:sz w:val="16"/>
+          <w:szCs w:val="16"/>
+          <w:lang w:eastAsia="en-GB"/>
+        </w:rPr>
+        <w:t>True</w:t>
+      </w:r>
+      <w:r>
+        <w:rPr>
+          <w:rFonts w:ascii="Menlo" w:eastAsia="Times New Roman" w:hAnsi="Menlo" w:cs="Menlo"/>
+          <w:color w:val="D4D4D4"/>
+          <w:sz w:val="16"/>
+          <w:szCs w:val="16"/>
+          <w:lang w:eastAsia="en-GB"/>
+        </w:rPr>
+        <w:t xml:space="preserve">, </w:t>
+      </w:r>
+      <w:proofErr w:type="spellStart"/>
+      <w:r>
+        <w:rPr>
+          <w:rFonts w:ascii="Menlo" w:eastAsia="Times New Roman" w:hAnsi="Menlo" w:cs="Menlo"/>
+          <w:color w:val="9CDCFE"/>
+          <w:sz w:val="16"/>
+          <w:szCs w:val="16"/>
+          <w:lang w:eastAsia="en-GB"/>
+        </w:rPr>
+        <w:t>test_size</w:t>
+      </w:r>
+      <w:proofErr w:type="spellEnd"/>
+      <w:r>
+        <w:rPr>
+          <w:rFonts w:ascii="Menlo" w:eastAsia="Times New Roman" w:hAnsi="Menlo" w:cs="Menlo"/>
+          <w:color w:val="D4D4D4"/>
+          <w:sz w:val="16"/>
+          <w:szCs w:val="16"/>
+          <w:lang w:eastAsia="en-GB"/>
+        </w:rPr>
+        <w:t xml:space="preserve"> =</w:t>
+      </w:r>
+      <w:proofErr w:type="spellStart"/>
+      <w:r>
+        <w:rPr>
+          <w:rFonts w:ascii="Menlo" w:eastAsia="Times New Roman" w:hAnsi="Menlo" w:cs="Menlo"/>
+          <w:color w:val="D4D4D4"/>
+          <w:sz w:val="16"/>
+          <w:szCs w:val="16"/>
+          <w:lang w:eastAsia="en-GB"/>
+        </w:rPr>
+        <w:t>test_percent</w:t>
+      </w:r>
+      <w:proofErr w:type="spellEnd"/>
+      <w:r>
+        <w:rPr>
+          <w:rFonts w:ascii="Menlo" w:eastAsia="Times New Roman" w:hAnsi="Menlo" w:cs="Menlo"/>
+          <w:color w:val="D4D4D4"/>
+          <w:sz w:val="16"/>
+          <w:szCs w:val="16"/>
+          <w:lang w:eastAsia="en-GB"/>
+        </w:rPr>
+        <w:t>)</w:t>
+      </w:r>
+    </w:p>
+    <w:p>
+      <w:pPr>
+        <w:shd w:val="clear" w:color="auto" w:fill="1E1E1E"/>
+        <w:spacing w:line="270" w:lineRule="atLeast"/>
+        <w:rPr>
+          <w:rFonts w:ascii="Menlo" w:eastAsia="Times New Roman" w:hAnsi="Menlo" w:cs="Menlo"/>
+          <w:color w:val="D4D4D4"/>
+          <w:sz w:val="16"/>
+          <w:szCs w:val="16"/>
+          <w:lang w:eastAsia="en-GB"/>
+        </w:rPr>
+      </w:pPr>
+    </w:p>
+    <w:p>
+      <w:pPr>
+        <w:shd w:val="clear" w:color="auto" w:fill="1E1E1E"/>
+        <w:spacing w:line="270" w:lineRule="atLeast"/>
+        <w:rPr>
+          <w:rFonts w:ascii="Menlo" w:eastAsia="Times New Roman" w:hAnsi="Menlo" w:cs="Menlo"/>
+          <w:color w:val="D4D4D4"/>
+          <w:sz w:val="16"/>
+          <w:szCs w:val="16"/>
+          <w:lang w:eastAsia="en-GB"/>
+        </w:rPr>
+      </w:pPr>
+      <w:r>
+        <w:rPr>
+          <w:rFonts w:ascii="Menlo" w:eastAsia="Times New Roman" w:hAnsi="Menlo" w:cs="Menlo"/>
+          <w:color w:val="6A9955"/>
+          <w:sz w:val="16"/>
+          <w:szCs w:val="16"/>
+          <w:lang w:eastAsia="en-GB"/>
+        </w:rPr>
+        <w:t># Cross Validation</w:t>
+      </w:r>
+    </w:p>
+    <w:p>
+      <w:pPr>
+        <w:shd w:val="clear" w:color="auto" w:fill="1E1E1E"/>
+        <w:spacing w:line="270" w:lineRule="atLeast"/>
+        <w:rPr>
+          <w:rFonts w:ascii="Menlo" w:eastAsia="Times New Roman" w:hAnsi="Menlo" w:cs="Menlo"/>
+          <w:color w:val="D4D4D4"/>
+          <w:sz w:val="16"/>
+          <w:szCs w:val="16"/>
+          <w:lang w:eastAsia="en-GB"/>
+        </w:rPr>
+      </w:pPr>
+      <w:proofErr w:type="spellStart"/>
+      <w:r>
+        <w:rPr>
+          <w:rFonts w:ascii="Menlo" w:eastAsia="Times New Roman" w:hAnsi="Menlo" w:cs="Menlo"/>
+          <w:color w:val="D4D4D4"/>
+          <w:sz w:val="16"/>
+          <w:szCs w:val="16"/>
+          <w:lang w:eastAsia="en-GB"/>
+        </w:rPr>
+        <w:t>n_splits</w:t>
+      </w:r>
+      <w:proofErr w:type="spellEnd"/>
+      <w:r>
+        <w:rPr>
+          <w:rFonts w:ascii="Menlo" w:eastAsia="Times New Roman" w:hAnsi="Menlo" w:cs="Menlo"/>
+          <w:color w:val="D4D4D4"/>
+          <w:sz w:val="16"/>
+          <w:szCs w:val="16"/>
+          <w:lang w:eastAsia="en-GB"/>
+        </w:rPr>
+        <w:t xml:space="preserve"> = </w:t>
+      </w:r>
+      <w:r>
+        <w:rPr>
+          <w:rFonts w:ascii="Menlo" w:eastAsia="Times New Roman" w:hAnsi="Menlo" w:cs="Menlo"/>
+          <w:color w:val="B5CEA8"/>
+          <w:sz w:val="16"/>
+          <w:szCs w:val="16"/>
+          <w:lang w:eastAsia="en-GB"/>
+        </w:rPr>
+        <w:t>10</w:t>
+      </w:r>
+    </w:p>
+    <w:p>
+      <w:pPr>
+        <w:shd w:val="clear" w:color="auto" w:fill="1E1E1E"/>
+        <w:spacing w:line="270" w:lineRule="atLeast"/>
+        <w:rPr>
+          <w:rFonts w:ascii="Menlo" w:eastAsia="Times New Roman" w:hAnsi="Menlo" w:cs="Menlo"/>
+          <w:color w:val="D4D4D4"/>
+          <w:sz w:val="16"/>
+          <w:szCs w:val="16"/>
+          <w:lang w:eastAsia="en-GB"/>
+        </w:rPr>
+      </w:pPr>
+      <w:proofErr w:type="spellStart"/>
+      <w:r>
+        <w:rPr>
+          <w:rFonts w:ascii="Menlo" w:eastAsia="Times New Roman" w:hAnsi="Menlo" w:cs="Menlo"/>
+          <w:color w:val="D4D4D4"/>
+          <w:sz w:val="16"/>
+          <w:szCs w:val="16"/>
+          <w:lang w:eastAsia="en-GB"/>
+        </w:rPr>
+        <w:t>random_state</w:t>
+      </w:r>
+      <w:proofErr w:type="spellEnd"/>
+      <w:r>
+        <w:rPr>
+          <w:rFonts w:ascii="Menlo" w:eastAsia="Times New Roman" w:hAnsi="Menlo" w:cs="Menlo"/>
+          <w:color w:val="D4D4D4"/>
+          <w:sz w:val="16"/>
+          <w:szCs w:val="16"/>
+          <w:lang w:eastAsia="en-GB"/>
+        </w:rPr>
+        <w:t xml:space="preserve"> = </w:t>
+      </w:r>
+      <w:r>
+        <w:rPr>
+          <w:rFonts w:ascii="Menlo" w:eastAsia="Times New Roman" w:hAnsi="Menlo" w:cs="Menlo"/>
+          <w:color w:val="B5CEA8"/>
+          <w:sz w:val="16"/>
+          <w:szCs w:val="16"/>
+          <w:lang w:eastAsia="en-GB"/>
+        </w:rPr>
+        <w:t>100</w:t>
+      </w:r>
+    </w:p>
+    <w:p>
+      <w:pPr>
+        <w:shd w:val="clear" w:color="auto" w:fill="1E1E1E"/>
+        <w:spacing w:line="270" w:lineRule="atLeast"/>
+        <w:rPr>
+          <w:rFonts w:ascii="Menlo" w:eastAsia="Times New Roman" w:hAnsi="Menlo" w:cs="Menlo"/>
+          <w:color w:val="D4D4D4"/>
+          <w:sz w:val="16"/>
+          <w:szCs w:val="16"/>
+          <w:lang w:eastAsia="en-GB"/>
+        </w:rPr>
+      </w:pPr>
+      <w:proofErr w:type="spellStart"/>
+      <w:r>
+        <w:rPr>
+          <w:rFonts w:ascii="Menlo" w:eastAsia="Times New Roman" w:hAnsi="Menlo" w:cs="Menlo"/>
+          <w:color w:val="D4D4D4"/>
+          <w:sz w:val="16"/>
+          <w:szCs w:val="16"/>
+          <w:lang w:eastAsia="en-GB"/>
+        </w:rPr>
+        <w:t>kfold</w:t>
+      </w:r>
+      <w:proofErr w:type="spellEnd"/>
+      <w:r>
+        <w:rPr>
+          <w:rFonts w:ascii="Menlo" w:eastAsia="Times New Roman" w:hAnsi="Menlo" w:cs="Menlo"/>
+          <w:color w:val="D4D4D4"/>
+          <w:sz w:val="16"/>
+          <w:szCs w:val="16"/>
+          <w:lang w:eastAsia="en-GB"/>
+        </w:rPr>
+        <w:t xml:space="preserve"> = </w:t>
+      </w:r>
+      <w:proofErr w:type="spellStart"/>
+      <w:r>
+        <w:rPr>
+          <w:rFonts w:ascii="Menlo" w:eastAsia="Times New Roman" w:hAnsi="Menlo" w:cs="Menlo"/>
+          <w:color w:val="D4D4D4"/>
+          <w:sz w:val="16"/>
+          <w:szCs w:val="16"/>
+          <w:lang w:eastAsia="en-GB"/>
+        </w:rPr>
+        <w:t>model_selection.KFold</w:t>
+      </w:r>
+      <w:proofErr w:type="spellEnd"/>
+      <w:r>
+        <w:rPr>
+          <w:rFonts w:ascii="Menlo" w:eastAsia="Times New Roman" w:hAnsi="Menlo" w:cs="Menlo"/>
+          <w:color w:val="D4D4D4"/>
+          <w:sz w:val="16"/>
+          <w:szCs w:val="16"/>
+          <w:lang w:eastAsia="en-GB"/>
+        </w:rPr>
+        <w:t>(</w:t>
+      </w:r>
+      <w:proofErr w:type="spellStart"/>
+      <w:r>
+        <w:rPr>
+          <w:rFonts w:ascii="Menlo" w:eastAsia="Times New Roman" w:hAnsi="Menlo" w:cs="Menlo"/>
+          <w:color w:val="9CDCFE"/>
+          <w:sz w:val="16"/>
+          <w:szCs w:val="16"/>
+          <w:lang w:eastAsia="en-GB"/>
+        </w:rPr>
+        <w:t>n_splits</w:t>
+      </w:r>
+      <w:proofErr w:type="spellEnd"/>
+      <w:r>
+        <w:rPr>
+          <w:rFonts w:ascii="Menlo" w:eastAsia="Times New Roman" w:hAnsi="Menlo" w:cs="Menlo"/>
+          <w:color w:val="D4D4D4"/>
+          <w:sz w:val="16"/>
+          <w:szCs w:val="16"/>
+          <w:lang w:eastAsia="en-GB"/>
+        </w:rPr>
+        <w:t xml:space="preserve"> = </w:t>
+      </w:r>
+      <w:proofErr w:type="spellStart"/>
+      <w:r>
+        <w:rPr>
+          <w:rFonts w:ascii="Menlo" w:eastAsia="Times New Roman" w:hAnsi="Menlo" w:cs="Menlo"/>
+          <w:color w:val="D4D4D4"/>
+          <w:sz w:val="16"/>
+          <w:szCs w:val="16"/>
+          <w:lang w:eastAsia="en-GB"/>
+        </w:rPr>
+        <w:t>n_splits</w:t>
+      </w:r>
+      <w:proofErr w:type="spellEnd"/>
+      <w:r>
+        <w:rPr>
+          <w:rFonts w:ascii="Menlo" w:eastAsia="Times New Roman" w:hAnsi="Menlo" w:cs="Menlo"/>
+          <w:color w:val="D4D4D4"/>
+          <w:sz w:val="16"/>
+          <w:szCs w:val="16"/>
+          <w:lang w:eastAsia="en-GB"/>
+        </w:rPr>
+        <w:t xml:space="preserve">, </w:t>
+      </w:r>
+      <w:proofErr w:type="spellStart"/>
+      <w:r>
+        <w:rPr>
+          <w:rFonts w:ascii="Menlo" w:eastAsia="Times New Roman" w:hAnsi="Menlo" w:cs="Menlo"/>
+          <w:color w:val="9CDCFE"/>
+          <w:sz w:val="16"/>
+          <w:szCs w:val="16"/>
+          <w:lang w:eastAsia="en-GB"/>
+        </w:rPr>
+        <w:t>random_state</w:t>
+      </w:r>
+      <w:proofErr w:type="spellEnd"/>
+      <w:r>
+        <w:rPr>
+          <w:rFonts w:ascii="Menlo" w:eastAsia="Times New Roman" w:hAnsi="Menlo" w:cs="Menlo"/>
+          <w:color w:val="D4D4D4"/>
+          <w:sz w:val="16"/>
+          <w:szCs w:val="16"/>
+          <w:lang w:eastAsia="en-GB"/>
+        </w:rPr>
+        <w:t xml:space="preserve"> = </w:t>
+      </w:r>
+      <w:proofErr w:type="spellStart"/>
+      <w:r>
+        <w:rPr>
+          <w:rFonts w:ascii="Menlo" w:eastAsia="Times New Roman" w:hAnsi="Menlo" w:cs="Menlo"/>
+          <w:color w:val="D4D4D4"/>
+          <w:sz w:val="16"/>
+          <w:szCs w:val="16"/>
+          <w:lang w:eastAsia="en-GB"/>
+        </w:rPr>
+        <w:t>random_state</w:t>
+      </w:r>
+      <w:proofErr w:type="spellEnd"/>
+      <w:r>
+        <w:rPr>
+          <w:rFonts w:ascii="Menlo" w:eastAsia="Times New Roman" w:hAnsi="Menlo" w:cs="Menlo"/>
+          <w:color w:val="D4D4D4"/>
+          <w:sz w:val="16"/>
+          <w:szCs w:val="16"/>
+          <w:lang w:eastAsia="en-GB"/>
+        </w:rPr>
+        <w:t xml:space="preserve">) </w:t>
+      </w:r>
+    </w:p>
+    <w:p>
+      <w:pPr>
+        <w:shd w:val="clear" w:color="auto" w:fill="1E1E1E"/>
+        <w:spacing w:line="270" w:lineRule="atLeast"/>
+        <w:rPr>
+          <w:rFonts w:ascii="Menlo" w:eastAsia="Times New Roman" w:hAnsi="Menlo" w:cs="Menlo"/>
+          <w:color w:val="D4D4D4"/>
+          <w:sz w:val="16"/>
+          <w:szCs w:val="16"/>
+          <w:lang w:eastAsia="en-GB"/>
+        </w:rPr>
+      </w:pPr>
+      <w:r>
+        <w:rPr>
+          <w:rFonts w:ascii="Menlo" w:eastAsia="Times New Roman" w:hAnsi="Menlo" w:cs="Menlo"/>
+          <w:color w:val="D4D4D4"/>
+          <w:sz w:val="16"/>
+          <w:szCs w:val="16"/>
+          <w:lang w:eastAsia="en-GB"/>
+        </w:rPr>
+        <w:t xml:space="preserve">results = </w:t>
+      </w:r>
+      <w:proofErr w:type="spellStart"/>
+      <w:r>
+        <w:rPr>
+          <w:rFonts w:ascii="Menlo" w:eastAsia="Times New Roman" w:hAnsi="Menlo" w:cs="Menlo"/>
+          <w:color w:val="D4D4D4"/>
+          <w:sz w:val="16"/>
+          <w:szCs w:val="16"/>
+          <w:lang w:eastAsia="en-GB"/>
+        </w:rPr>
+        <w:t>model_selection.cross_val_score</w:t>
+      </w:r>
+      <w:proofErr w:type="spellEnd"/>
+      <w:r>
+        <w:rPr>
+          <w:rFonts w:ascii="Menlo" w:eastAsia="Times New Roman" w:hAnsi="Menlo" w:cs="Menlo"/>
+          <w:color w:val="D4D4D4"/>
+          <w:sz w:val="16"/>
+          <w:szCs w:val="16"/>
+          <w:lang w:eastAsia="en-GB"/>
+        </w:rPr>
+        <w:t>(</w:t>
+      </w:r>
+      <w:proofErr w:type="spellStart"/>
+      <w:r>
+        <w:rPr>
+          <w:rFonts w:ascii="Menlo" w:eastAsia="Times New Roman" w:hAnsi="Menlo" w:cs="Menlo"/>
+          <w:color w:val="D4D4D4"/>
+          <w:sz w:val="16"/>
+          <w:szCs w:val="16"/>
+          <w:lang w:eastAsia="en-GB"/>
+        </w:rPr>
+        <w:t>clf_image</w:t>
+      </w:r>
+      <w:proofErr w:type="spellEnd"/>
+      <w:r>
+        <w:rPr>
+          <w:rFonts w:ascii="Menlo" w:eastAsia="Times New Roman" w:hAnsi="Menlo" w:cs="Menlo"/>
+          <w:color w:val="D4D4D4"/>
+          <w:sz w:val="16"/>
+          <w:szCs w:val="16"/>
+          <w:lang w:eastAsia="en-GB"/>
+        </w:rPr>
+        <w:t xml:space="preserve">, </w:t>
+      </w:r>
+      <w:proofErr w:type="spellStart"/>
+      <w:r>
+        <w:rPr>
+          <w:rFonts w:ascii="Menlo" w:eastAsia="Times New Roman" w:hAnsi="Menlo" w:cs="Menlo"/>
+          <w:color w:val="D4D4D4"/>
+          <w:sz w:val="16"/>
+          <w:szCs w:val="16"/>
+          <w:lang w:eastAsia="en-GB"/>
+        </w:rPr>
+        <w:t>x_test</w:t>
+      </w:r>
+      <w:proofErr w:type="spellEnd"/>
+      <w:r>
+        <w:rPr>
+          <w:rFonts w:ascii="Menlo" w:eastAsia="Times New Roman" w:hAnsi="Menlo" w:cs="Menlo"/>
+          <w:color w:val="D4D4D4"/>
+          <w:sz w:val="16"/>
+          <w:szCs w:val="16"/>
+          <w:lang w:eastAsia="en-GB"/>
+        </w:rPr>
+        <w:t xml:space="preserve">, </w:t>
+      </w:r>
+      <w:proofErr w:type="spellStart"/>
+      <w:r>
+        <w:rPr>
+          <w:rFonts w:ascii="Menlo" w:eastAsia="Times New Roman" w:hAnsi="Menlo" w:cs="Menlo"/>
+          <w:color w:val="D4D4D4"/>
+          <w:sz w:val="16"/>
+          <w:szCs w:val="16"/>
+          <w:lang w:eastAsia="en-GB"/>
+        </w:rPr>
+        <w:t>y_test</w:t>
+      </w:r>
+      <w:proofErr w:type="spellEnd"/>
+      <w:r>
+        <w:rPr>
+          <w:rFonts w:ascii="Menlo" w:eastAsia="Times New Roman" w:hAnsi="Menlo" w:cs="Menlo"/>
+          <w:color w:val="D4D4D4"/>
+          <w:sz w:val="16"/>
+          <w:szCs w:val="16"/>
+          <w:lang w:eastAsia="en-GB"/>
+        </w:rPr>
+        <w:t xml:space="preserve">, </w:t>
+      </w:r>
+      <w:r>
+        <w:rPr>
+          <w:rFonts w:ascii="Menlo" w:eastAsia="Times New Roman" w:hAnsi="Menlo" w:cs="Menlo"/>
+          <w:color w:val="9CDCFE"/>
+          <w:sz w:val="16"/>
+          <w:szCs w:val="16"/>
+          <w:lang w:eastAsia="en-GB"/>
+        </w:rPr>
+        <w:t>cv</w:t>
+      </w:r>
+      <w:r>
+        <w:rPr>
+          <w:rFonts w:ascii="Menlo" w:eastAsia="Times New Roman" w:hAnsi="Menlo" w:cs="Menlo"/>
+          <w:color w:val="D4D4D4"/>
+          <w:sz w:val="16"/>
+          <w:szCs w:val="16"/>
+          <w:lang w:eastAsia="en-GB"/>
+        </w:rPr>
+        <w:t xml:space="preserve"> = </w:t>
+      </w:r>
+      <w:proofErr w:type="spellStart"/>
+      <w:r>
+        <w:rPr>
+          <w:rFonts w:ascii="Menlo" w:eastAsia="Times New Roman" w:hAnsi="Menlo" w:cs="Menlo"/>
+          <w:color w:val="D4D4D4"/>
+          <w:sz w:val="16"/>
+          <w:szCs w:val="16"/>
+          <w:lang w:eastAsia="en-GB"/>
+        </w:rPr>
+        <w:t>kfold</w:t>
+      </w:r>
+      <w:proofErr w:type="spellEnd"/>
+      <w:r>
+        <w:rPr>
+          <w:rFonts w:ascii="Menlo" w:eastAsia="Times New Roman" w:hAnsi="Menlo" w:cs="Menlo"/>
+          <w:color w:val="D4D4D4"/>
+          <w:sz w:val="16"/>
+          <w:szCs w:val="16"/>
+          <w:lang w:eastAsia="en-GB"/>
+        </w:rPr>
+        <w:t>)</w:t>
+      </w:r>
+    </w:p>
+    <w:p>
+      <w:pPr>
+        <w:shd w:val="clear" w:color="auto" w:fill="1E1E1E"/>
+        <w:spacing w:line="270" w:lineRule="atLeast"/>
+        <w:rPr>
+          <w:rFonts w:ascii="Menlo" w:eastAsia="Times New Roman" w:hAnsi="Menlo" w:cs="Menlo"/>
+          <w:color w:val="D4D4D4"/>
+          <w:sz w:val="16"/>
+          <w:szCs w:val="16"/>
+          <w:lang w:eastAsia="en-GB"/>
+        </w:rPr>
+      </w:pPr>
+      <w:proofErr w:type="spellStart"/>
+      <w:r>
+        <w:rPr>
+          <w:rFonts w:ascii="Menlo" w:eastAsia="Times New Roman" w:hAnsi="Menlo" w:cs="Menlo"/>
+          <w:color w:val="D4D4D4"/>
+          <w:sz w:val="16"/>
+          <w:szCs w:val="16"/>
+          <w:lang w:eastAsia="en-GB"/>
+        </w:rPr>
+        <w:t>KFoldAccuracy</w:t>
+      </w:r>
+      <w:proofErr w:type="spellEnd"/>
+      <w:r>
+        <w:rPr>
+          <w:rFonts w:ascii="Menlo" w:eastAsia="Times New Roman" w:hAnsi="Menlo" w:cs="Menlo"/>
+          <w:color w:val="D4D4D4"/>
+          <w:sz w:val="16"/>
+          <w:szCs w:val="16"/>
+          <w:lang w:eastAsia="en-GB"/>
+        </w:rPr>
+        <w:t xml:space="preserve"> = (</w:t>
+      </w:r>
+      <w:proofErr w:type="spellStart"/>
+      <w:r>
+        <w:rPr>
+          <w:rFonts w:ascii="Menlo" w:eastAsia="Times New Roman" w:hAnsi="Menlo" w:cs="Menlo"/>
+          <w:color w:val="D4D4D4"/>
+          <w:sz w:val="16"/>
+          <w:szCs w:val="16"/>
+          <w:lang w:eastAsia="en-GB"/>
+        </w:rPr>
+        <w:t>results.mean</w:t>
+      </w:r>
+      <w:proofErr w:type="spellEnd"/>
+      <w:r>
+        <w:rPr>
+          <w:rFonts w:ascii="Menlo" w:eastAsia="Times New Roman" w:hAnsi="Menlo" w:cs="Menlo"/>
+          <w:color w:val="D4D4D4"/>
+          <w:sz w:val="16"/>
+          <w:szCs w:val="16"/>
+          <w:lang w:eastAsia="en-GB"/>
+        </w:rPr>
+        <w:t>())*</w:t>
+      </w:r>
+      <w:r>
+        <w:rPr>
+          <w:rFonts w:ascii="Menlo" w:eastAsia="Times New Roman" w:hAnsi="Menlo" w:cs="Menlo"/>
+          <w:color w:val="B5CEA8"/>
+          <w:sz w:val="16"/>
+          <w:szCs w:val="16"/>
+          <w:lang w:eastAsia="en-GB"/>
+        </w:rPr>
+        <w:t>100</w:t>
+      </w:r>
+    </w:p>
+    <w:p>
+      <w:pPr>
+        <w:shd w:val="clear" w:color="auto" w:fill="1E1E1E"/>
+        <w:spacing w:line="270" w:lineRule="atLeast"/>
+        <w:rPr>
+          <w:rFonts w:ascii="Menlo" w:eastAsia="Times New Roman" w:hAnsi="Menlo" w:cs="Menlo"/>
+          <w:color w:val="D4D4D4"/>
+          <w:sz w:val="16"/>
+          <w:szCs w:val="16"/>
+          <w:lang w:eastAsia="en-GB"/>
+        </w:rPr>
+      </w:pPr>
+      <w:proofErr w:type="spellStart"/>
+      <w:r>
+        <w:rPr>
+          <w:rFonts w:ascii="Menlo" w:eastAsia="Times New Roman" w:hAnsi="Menlo" w:cs="Menlo"/>
+          <w:color w:val="D4D4D4"/>
+          <w:sz w:val="16"/>
+          <w:szCs w:val="16"/>
+          <w:lang w:eastAsia="en-GB"/>
+        </w:rPr>
+        <w:t>KFoldAccuracy_std</w:t>
+      </w:r>
+      <w:proofErr w:type="spellEnd"/>
+      <w:r>
+        <w:rPr>
+          <w:rFonts w:ascii="Menlo" w:eastAsia="Times New Roman" w:hAnsi="Menlo" w:cs="Menlo"/>
+          <w:color w:val="D4D4D4"/>
+          <w:sz w:val="16"/>
+          <w:szCs w:val="16"/>
+          <w:lang w:eastAsia="en-GB"/>
+        </w:rPr>
+        <w:t xml:space="preserve"> = </w:t>
+      </w:r>
+      <w:proofErr w:type="spellStart"/>
+      <w:r>
+        <w:rPr>
+          <w:rFonts w:ascii="Menlo" w:eastAsia="Times New Roman" w:hAnsi="Menlo" w:cs="Menlo"/>
+          <w:color w:val="D4D4D4"/>
+          <w:sz w:val="16"/>
+          <w:szCs w:val="16"/>
+          <w:lang w:eastAsia="en-GB"/>
+        </w:rPr>
+        <w:t>results.std</w:t>
+      </w:r>
+      <w:proofErr w:type="spellEnd"/>
+      <w:r>
+        <w:rPr>
+          <w:rFonts w:ascii="Menlo" w:eastAsia="Times New Roman" w:hAnsi="Menlo" w:cs="Menlo"/>
+          <w:color w:val="D4D4D4"/>
+          <w:sz w:val="16"/>
+          <w:szCs w:val="16"/>
+          <w:lang w:eastAsia="en-GB"/>
+        </w:rPr>
+        <w:t>()</w:t>
+      </w:r>
+    </w:p>
+    <w:p>
+      <w:pPr>
+        <w:rPr>
+          <w:b/>
+          <w:bCs/>
+          <w:sz w:val="16"/>
+          <w:szCs w:val="16"/>
+          <w:lang w:val="en-US"/>
+        </w:rPr>
+      </w:pPr>
+    </w:p>
+    <w:p>
+      <w:pPr>
+        <w:rPr>
+          <w:b/>
+          <w:bCs/>
+          <w:sz w:val="16"/>
+          <w:szCs w:val="16"/>
+          <w:lang w:val="en-US"/>
+        </w:rPr>
+      </w:pPr>
+      <w:r>
+        <w:rPr>
+          <w:b/>
+          <w:bCs/>
+          <w:sz w:val="16"/>
+          <w:szCs w:val="16"/>
+          <w:lang w:val="en-US"/>
+        </w:rPr>
+        <w:drawing>
+          <wp:inline distT="0" distB="0" distL="0" distR="0" wp14:anchorId="1618D9E4" wp14:editId="48CCB54B">
+            <wp:extent cx="3744000" cy="2808000"/>
+            <wp:effectExtent l="0" t="0" r="2540" b="0"/>
+            <wp:docPr id="7" name="Picture 7"/>
+            <wp:cNvGraphicFramePr>
+              <a:graphicFrameLocks xmlns:a="http://schemas.openxmlformats.org/drawingml/2006/main" noChangeAspect="1"/>
+            </wp:cNvGraphicFramePr>
+            <a:graphic xmlns:a="http://schemas.openxmlformats.org/drawingml/2006/main">
+              <a:graphicData uri="http://schemas.openxmlformats.org/drawingml/2006/picture">
+                <pic:pic xmlns:pic="http://schemas.openxmlformats.org/drawingml/2006/picture">
+                  <pic:nvPicPr>
+                    <pic:cNvPr id="1" name=""/>
+                    <pic:cNvPicPr/>
+                  </pic:nvPicPr>
+                  <pic:blipFill>
+                    <a:blip r:embed="rId9"/>
+                    <a:stretch>
+                      <a:fillRect/>
+                    </a:stretch>
+                  </pic:blipFill>
+                  <pic:spPr>
+                    <a:xfrm>
+                      <a:off x="0" y="0"/>
+                      <a:ext cx="3744000" cy="2808000"/>
+                    </a:xfrm>
+                    <a:prstGeom prst="rect">
+                      <a:avLst/>
+                    </a:prstGeom>
+                  </pic:spPr>
+                </pic:pic>
+              </a:graphicData>
+            </a:graphic>
+          </wp:inline>
+        </w:drawing>
+      </w:r>
+    </w:p>
+    <w:p>
+      <w:pPr>
+        <w:rPr>
+          <w:b/>
+          <w:bCs/>
+          <w:sz w:val="18"/>
+          <w:szCs w:val="18"/>
+          <w:lang w:val="en-US"/>
+        </w:rPr>
+      </w:pPr>
+      <w:r>
+        <w:rPr>
+          <w:b/>
+          <w:bCs/>
+          <w:sz w:val="18"/>
+          <w:szCs w:val="18"/>
+          <w:lang w:val="en-US"/>
+        </w:rPr>
+        <w:t xml:space="preserve">Test </w:t>
+      </w:r>
+      <w:r>
+        <w:rPr>
+          <w:b/>
+          <w:bCs/>
+          <w:sz w:val="18"/>
+          <w:szCs w:val="18"/>
+          <w:lang w:val="en-US"/>
+        </w:rPr>
+        <w:t>5</w:t>
+      </w:r>
+      <w:r>
+        <w:rPr>
+          <w:b/>
+          <w:bCs/>
+          <w:sz w:val="18"/>
+          <w:szCs w:val="18"/>
+          <w:lang w:val="en-US"/>
+        </w:rPr>
+        <w:t>:</w:t>
+      </w:r>
+    </w:p>
+    <w:p>
+      <w:pPr>
+        <w:rPr>
+          <w:b/>
+          <w:bCs/>
+          <w:sz w:val="16"/>
+          <w:szCs w:val="16"/>
+          <w:lang w:val="en-US"/>
+        </w:rPr>
+      </w:pPr>
     </w:p>
     <w:sectPr>
       <w:pgSz w:w="11900" w:h="16840"/>

</xml_diff>